<commit_message>
Final Changes to Team Summary
</commit_message>
<xml_diff>
--- a/documents/Team Summary.docx
+++ b/documents/Team Summary.docx
@@ -1,6 +1,6 @@
 
 <file path=word/document.xml><?xml version="1.0" encoding="utf-8"?>
-<w:document xmlns:wpc="http://schemas.microsoft.com/office/word/2010/wordprocessingCanvas" xmlns:cx="http://schemas.microsoft.com/office/drawing/2014/chartex" xmlns:cx1="http://schemas.microsoft.com/office/drawing/2015/9/8/chartex" xmlns:cx2="http://schemas.microsoft.com/office/drawing/2015/10/21/chartex" xmlns:cx3="http://schemas.microsoft.com/office/drawing/2016/5/9/chartex" xmlns:cx4="http://schemas.microsoft.com/office/drawing/2016/5/10/chartex" xmlns:cx5="http://schemas.microsoft.com/office/drawing/2016/5/11/chartex" xmlns:cx6="http://schemas.microsoft.com/office/drawing/2016/5/12/chartex" xmlns:cx7="http://schemas.microsoft.com/office/drawing/2016/5/13/chartex" xmlns:cx8="http://schemas.microsoft.com/office/drawing/2016/5/14/chartex" xmlns:mc="http://schemas.openxmlformats.org/markup-compatibility/2006" xmlns:aink="http://schemas.microsoft.com/office/drawing/2016/ink" xmlns:am3d="http://schemas.microsoft.com/office/drawing/2017/model3d" xmlns:o="urn:schemas-microsoft-com:office:office" xmlns:r="http://schemas.openxmlformats.org/officeDocument/2006/relationships" xmlns:m="http://schemas.openxmlformats.org/officeDocument/2006/math" xmlns:v="urn:schemas-microsoft-com:vml" xmlns:wp14="http://schemas.microsoft.com/office/word/2010/wordprocessingDrawing" xmlns:wp="http://schemas.openxmlformats.org/drawingml/2006/wordprocessingDrawing" xmlns:w10="urn:schemas-microsoft-com:office:word" xmlns:w="http://schemas.openxmlformats.org/wordprocessingml/2006/main" xmlns:w14="http://schemas.microsoft.com/office/word/2010/wordml" xmlns:w15="http://schemas.microsoft.com/office/word/2012/wordml" xmlns:w16cid="http://schemas.microsoft.com/office/word/2016/wordml/cid" xmlns:w16se="http://schemas.microsoft.com/office/word/2015/wordml/symex" xmlns:wpg="http://schemas.microsoft.com/office/word/2010/wordprocessingGroup" xmlns:wpi="http://schemas.microsoft.com/office/word/2010/wordprocessingInk" xmlns:wne="http://schemas.microsoft.com/office/word/2006/wordml" xmlns:wps="http://schemas.microsoft.com/office/word/2010/wordprocessingShape" mc:Ignorable="w14 w15 w16se w16cid wp14">
+<w:document xmlns:wpc="http://schemas.microsoft.com/office/word/2010/wordprocessingCanvas" xmlns:cx="http://schemas.microsoft.com/office/drawing/2014/chartex" xmlns:cx1="http://schemas.microsoft.com/office/drawing/2015/9/8/chartex" xmlns:cx2="http://schemas.microsoft.com/office/drawing/2015/10/21/chartex" xmlns:cx3="http://schemas.microsoft.com/office/drawing/2016/5/9/chartex" xmlns:cx4="http://schemas.microsoft.com/office/drawing/2016/5/10/chartex" xmlns:cx5="http://schemas.microsoft.com/office/drawing/2016/5/11/chartex" xmlns:cx6="http://schemas.microsoft.com/office/drawing/2016/5/12/chartex" xmlns:cx7="http://schemas.microsoft.com/office/drawing/2016/5/13/chartex" xmlns:cx8="http://schemas.microsoft.com/office/drawing/2016/5/14/chartex" xmlns:mc="http://schemas.openxmlformats.org/markup-compatibility/2006" xmlns:aink="http://schemas.microsoft.com/office/drawing/2016/ink" xmlns:am3d="http://schemas.microsoft.com/office/drawing/2017/model3d" xmlns:o="urn:schemas-microsoft-com:office:office" xmlns:r="http://schemas.openxmlformats.org/officeDocument/2006/relationships" xmlns:m="http://schemas.openxmlformats.org/officeDocument/2006/math" xmlns:v="urn:schemas-microsoft-com:vml" xmlns:wp14="http://schemas.microsoft.com/office/word/2010/wordprocessingDrawing" xmlns:wp="http://schemas.openxmlformats.org/drawingml/2006/wordprocessingDrawing" xmlns:w10="urn:schemas-microsoft-com:office:word" xmlns:w="http://schemas.openxmlformats.org/wordprocessingml/2006/main" xmlns:w14="http://schemas.microsoft.com/office/word/2010/wordml" xmlns:w15="http://schemas.microsoft.com/office/word/2012/wordml" xmlns:w16cid="http://schemas.microsoft.com/office/word/2016/wordml/cid" xmlns:w16se="http://schemas.microsoft.com/office/word/2015/wordml/symex" xmlns:wpg="http://schemas.microsoft.com/office/word/2010/wordprocessingGroup" xmlns:wpi="http://schemas.microsoft.com/office/word/2010/wordprocessingInk" xmlns:wne="http://schemas.microsoft.com/office/word/2006/wordml" xmlns:wps="http://schemas.microsoft.com/office/word/2010/wordprocessingShape" xmlns:a="http://schemas.openxmlformats.org/drawingml/2006/main" mc:Ignorable="w14 w15 w16se w16cid wp14">
   <w:body>
     <w:sdt>
       <w:sdtPr>
@@ -228,11 +228,11 @@
               </mc:Choice>
               <mc:Fallback>
                 <w:pict>
-                  <v:shapetype w14:anchorId="455EE297" id="_x0000_t202" coordsize="21600,21600" o:spt="202" path="m,l,21600r21600,l21600,xe">
+                  <v:shapetype id="_x0000_t202" coordsize="21600,21600" o:spt="202" path="m,l,21600r21600,l21600,xe" w14:anchorId="455EE297">
                     <v:stroke joinstyle="miter"/>
                     <v:path gradientshapeok="t" o:connecttype="rect"/>
                   </v:shapetype>
-                  <v:shape id="Text Box 131" o:spid="_x0000_s1026" type="#_x0000_t202" style="position:absolute;margin-left:0;margin-top:0;width:369pt;height:529.2pt;z-index:251660288;visibility:visible;mso-wrap-style:square;mso-width-percent:790;mso-height-percent:350;mso-left-percent:77;mso-top-percent:540;mso-wrap-distance-left:14.4pt;mso-wrap-distance-top:0;mso-wrap-distance-right:14.4pt;mso-wrap-distance-bottom:0;mso-position-horizontal-relative:margin;mso-position-vertical-relative:page;mso-width-percent:790;mso-height-percent:350;mso-left-percent:77;mso-top-percent:540;mso-width-relative:margin;mso-height-relative:page;v-text-anchor:top" o:gfxdata="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" filled="f" stroked="f" strokeweight=".5pt">
+                  <v:shape id="Text Box 131" style="position:absolute;margin-left:0;margin-top:0;width:369pt;height:529.2pt;z-index:251660288;visibility:visible;mso-wrap-style:square;mso-width-percent:790;mso-height-percent:350;mso-left-percent:77;mso-top-percent:540;mso-wrap-distance-left:14.4pt;mso-wrap-distance-top:0;mso-wrap-distance-right:14.4pt;mso-wrap-distance-bottom:0;mso-position-horizontal-relative:margin;mso-position-vertical-relative:page;mso-width-percent:790;mso-height-percent:350;mso-left-percent:77;mso-top-percent:540;mso-width-relative:margin;mso-height-relative:page;v-text-anchor:top" o:spid="_x0000_s1026" filled="f" stroked="f" strokeweight=".5pt" type="#_x0000_t202" o:gfxdata="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">
                     <v:textbox style="mso-fit-shape-to-text:t" inset="0,0,0,0">
                       <w:txbxContent>
                         <w:p>
@@ -483,7 +483,7 @@
               </mc:Choice>
               <mc:Fallback>
                 <w:pict>
-                  <v:rect w14:anchorId="5EFE9C99" id="Rectangle 132" o:spid="_x0000_s1027" style="position:absolute;margin-left:-4.4pt;margin-top:0;width:46.8pt;height:77.75pt;z-index:251659264;visibility:visible;mso-wrap-style:square;mso-width-percent:76;mso-height-percent:98;mso-top-percent:23;mso-wrap-distance-left:9pt;mso-wrap-distance-top:0;mso-wrap-distance-right:9pt;mso-wrap-distance-bottom:0;mso-position-horizontal:right;mso-position-horizontal-relative:margin;mso-position-vertical-relative:page;mso-width-percent:76;mso-height-percent:98;mso-top-percent:23;mso-width-relative:page;mso-height-relative:page;v-text-anchor:bottom" o:gfxdata="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" fillcolor="#4472c4 [3204]" stroked="f" strokeweight="1pt">
+                  <v:rect id="Rectangle 132" style="position:absolute;margin-left:-4.4pt;margin-top:0;width:46.8pt;height:77.75pt;z-index:251659264;visibility:visible;mso-wrap-style:square;mso-width-percent:76;mso-height-percent:98;mso-top-percent:23;mso-wrap-distance-left:9pt;mso-wrap-distance-top:0;mso-wrap-distance-right:9pt;mso-wrap-distance-bottom:0;mso-position-horizontal:right;mso-position-horizontal-relative:margin;mso-position-vertical-relative:page;mso-width-percent:76;mso-height-percent:98;mso-top-percent:23;mso-width-relative:page;mso-height-relative:page;v-text-anchor:bottom" o:spid="_x0000_s1027" fillcolor="#4472c4 [3204]" stroked="f" strokeweight="1pt" w14:anchorId="5EFE9C99" o:gfxdata="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">
                     <o:lock v:ext="edit" aspectratio="t"/>
                     <v:textbox inset="3.6pt,,3.6pt">
                       <w:txbxContent>
@@ -559,9 +559,12 @@
         <w:t>Beau Johnson</w:t>
       </w:r>
     </w:p>
-    <w:p>
+    <w:p w14:noSpellErr="1">
       <w:pPr>
         <w:pStyle w:val="Subtitle"/>
+        <w:numPr>
+          <w:numId w:val="0"/>
+        </w:numPr>
         <w:rPr>
           <w:rStyle w:val="SubtleEmphasis"/>
         </w:rPr>
@@ -576,7 +579,7 @@
         <w:rPr>
           <w:rStyle w:val="SubtleEmphasis"/>
         </w:rPr>
-        <w:t>Insert quote here</w:t>
+        <w:t>Drink some coffee and pretend you know what you are doing.</w:t>
       </w:r>
       <w:r>
         <w:rPr>
@@ -639,8 +642,6 @@
         </w:rPr>
         <w:t>Skill set</w:t>
       </w:r>
-      <w:bookmarkStart w:id="0" w:name="_GoBack"/>
-      <w:bookmarkEnd w:id="0"/>
     </w:p>
     <w:p>
       <w:pPr>
@@ -1175,8 +1176,21 @@
         <w:rPr>
           <w:lang w:val="en-US"/>
         </w:rPr>
-        <w:t>In case I cannot maintain such a work load I will attempt to move to part-time work. If that is not possible then I will drop other subjects and just do this subject. I will not let my ambitious workload hinder the results of this subject at all.</w:t>
-      </w:r>
+        <w:t>In case I cannot maintain such a work load I will drop other subjects and just do this subject. I will not let my ambitious workload hinder the results of this subject at all.</w:t>
+      </w:r>
+      <w:r>
+        <w:rPr>
+          <w:lang w:val="en-US"/>
+        </w:rPr>
+        <w:t xml:space="preserve"> This subject is my priority.</w:t>
+      </w:r>
+    </w:p>
+    <w:p>
+      <w:pPr>
+        <w:rPr>
+          <w:lang w:val="en-US"/>
+        </w:rPr>
+      </w:pPr>
     </w:p>
     <w:p>
       <w:pPr>
@@ -1185,12 +1199,6 @@
           <w:lang w:val="en-US"/>
         </w:rPr>
       </w:pPr>
-      <w:r>
-        <w:rPr>
-          <w:lang w:val="en-US"/>
-        </w:rPr>
-        <w:br/>
-      </w:r>
       <w:r>
         <w:rPr>
           <w:lang w:val="en-US"/>
@@ -1285,9 +1293,12 @@
         <w:t>Ryan Smith</w:t>
       </w:r>
     </w:p>
-    <w:p>
+    <w:p w14:noSpellErr="1">
       <w:pPr>
         <w:pStyle w:val="Subtitle"/>
+        <w:numPr>
+          <w:numId w:val="0"/>
+        </w:numPr>
         <w:rPr>
           <w:rStyle w:val="SubtleEmphasis"/>
         </w:rPr>
@@ -1296,7 +1307,31 @@
         <w:rPr>
           <w:rStyle w:val="SubtleEmphasis"/>
         </w:rPr>
-        <w:t>“Insert quote here”</w:t>
+        <w:t>“I</w:t>
+      </w:r>
+      <w:r>
+        <w:rPr>
+          <w:rStyle w:val="SubtleEmphasis"/>
+        </w:rPr>
+        <w:t xml:space="preserve"> </w:t>
+      </w:r>
+      <w:r>
+        <w:rPr>
+          <w:rStyle w:val="SubtleEmphasis"/>
+        </w:rPr>
+        <w:t>apparently</w:t>
+      </w:r>
+      <w:r>
+        <w:rPr>
+          <w:rStyle w:val="SubtleEmphasis"/>
+        </w:rPr>
+        <w:t xml:space="preserve"> live in a zoo.</w:t>
+      </w:r>
+      <w:r>
+        <w:rPr>
+          <w:rStyle w:val="SubtleEmphasis"/>
+        </w:rPr>
+        <w:t>”</w:t>
       </w:r>
     </w:p>
     <w:p>
@@ -1499,6 +1534,8 @@
           <w:lang w:val="en-US"/>
         </w:rPr>
       </w:pPr>
+      <w:bookmarkStart w:name="_GoBack" w:id="0"/>
+      <w:bookmarkEnd w:id="0"/>
     </w:p>
     <w:p>
       <w:pPr>
@@ -1572,7 +1609,7 @@
       </w:pPr>
     </w:p>
     <w:sectPr>
-      <w:pgSz w:w="12240" w:h="15840"/>
+      <w:pgSz w:w="12240" w:h="15840" w:orient="portrait"/>
       <w:pgMar w:top="1440" w:right="1440" w:bottom="1440" w:left="1440" w:header="720" w:footer="720" w:gutter="0"/>
       <w:pgNumType w:start="0"/>
       <w:cols w:space="720"/>
@@ -1588,7 +1625,7 @@
   <w:docDefaults>
     <w:rPrDefault>
       <w:rPr>
-        <w:rFonts w:asciiTheme="minorHAnsi" w:eastAsiaTheme="minorEastAsia" w:hAnsiTheme="minorHAnsi" w:cstheme="minorBidi"/>
+        <w:rFonts w:asciiTheme="minorHAnsi" w:hAnsiTheme="minorHAnsi" w:eastAsiaTheme="minorEastAsia" w:cstheme="minorBidi"/>
         <w:sz w:val="22"/>
         <w:szCs w:val="22"/>
         <w:lang w:val="en-US" w:eastAsia="ja-JP" w:bidi="ar-SA"/>
@@ -1603,14 +1640,14 @@
   <w:latentStyles w:defLockedState="0" w:defUIPriority="99" w:defSemiHidden="0" w:defUnhideWhenUsed="0" w:defQFormat="0" w:count="375">
     <w:lsdException w:name="Normal" w:uiPriority="0" w:qFormat="1"/>
     <w:lsdException w:name="heading 1" w:uiPriority="9" w:qFormat="1"/>
-    <w:lsdException w:name="heading 2" w:semiHidden="1" w:uiPriority="9" w:unhideWhenUsed="1" w:qFormat="1"/>
-    <w:lsdException w:name="heading 3" w:semiHidden="1" w:uiPriority="9" w:unhideWhenUsed="1" w:qFormat="1"/>
-    <w:lsdException w:name="heading 4" w:semiHidden="1" w:uiPriority="9" w:unhideWhenUsed="1" w:qFormat="1"/>
-    <w:lsdException w:name="heading 5" w:semiHidden="1" w:uiPriority="9" w:unhideWhenUsed="1" w:qFormat="1"/>
-    <w:lsdException w:name="heading 6" w:semiHidden="1" w:uiPriority="9" w:unhideWhenUsed="1" w:qFormat="1"/>
-    <w:lsdException w:name="heading 7" w:semiHidden="1" w:uiPriority="9" w:unhideWhenUsed="1" w:qFormat="1"/>
-    <w:lsdException w:name="heading 8" w:semiHidden="1" w:uiPriority="9" w:unhideWhenUsed="1" w:qFormat="1"/>
-    <w:lsdException w:name="heading 9" w:semiHidden="1" w:uiPriority="9" w:unhideWhenUsed="1" w:qFormat="1"/>
+    <w:lsdException w:name="heading 2" w:uiPriority="9" w:semiHidden="1" w:unhideWhenUsed="1" w:qFormat="1"/>
+    <w:lsdException w:name="heading 3" w:uiPriority="9" w:semiHidden="1" w:unhideWhenUsed="1" w:qFormat="1"/>
+    <w:lsdException w:name="heading 4" w:uiPriority="9" w:semiHidden="1" w:unhideWhenUsed="1" w:qFormat="1"/>
+    <w:lsdException w:name="heading 5" w:uiPriority="9" w:semiHidden="1" w:unhideWhenUsed="1" w:qFormat="1"/>
+    <w:lsdException w:name="heading 6" w:uiPriority="9" w:semiHidden="1" w:unhideWhenUsed="1" w:qFormat="1"/>
+    <w:lsdException w:name="heading 7" w:uiPriority="9" w:semiHidden="1" w:unhideWhenUsed="1" w:qFormat="1"/>
+    <w:lsdException w:name="heading 8" w:uiPriority="9" w:semiHidden="1" w:unhideWhenUsed="1" w:qFormat="1"/>
+    <w:lsdException w:name="heading 9" w:uiPriority="9" w:semiHidden="1" w:unhideWhenUsed="1" w:qFormat="1"/>
     <w:lsdException w:name="index 1" w:semiHidden="1" w:unhideWhenUsed="1"/>
     <w:lsdException w:name="index 2" w:semiHidden="1" w:unhideWhenUsed="1"/>
     <w:lsdException w:name="index 3" w:semiHidden="1" w:unhideWhenUsed="1"/>
@@ -1620,22 +1657,22 @@
     <w:lsdException w:name="index 7" w:semiHidden="1" w:unhideWhenUsed="1"/>
     <w:lsdException w:name="index 8" w:semiHidden="1" w:unhideWhenUsed="1"/>
     <w:lsdException w:name="index 9" w:semiHidden="1" w:unhideWhenUsed="1"/>
-    <w:lsdException w:name="toc 1" w:semiHidden="1" w:uiPriority="39" w:unhideWhenUsed="1"/>
-    <w:lsdException w:name="toc 2" w:semiHidden="1" w:uiPriority="39" w:unhideWhenUsed="1"/>
-    <w:lsdException w:name="toc 3" w:semiHidden="1" w:uiPriority="39" w:unhideWhenUsed="1"/>
-    <w:lsdException w:name="toc 4" w:semiHidden="1" w:uiPriority="39" w:unhideWhenUsed="1"/>
-    <w:lsdException w:name="toc 5" w:semiHidden="1" w:uiPriority="39" w:unhideWhenUsed="1"/>
-    <w:lsdException w:name="toc 6" w:semiHidden="1" w:uiPriority="39" w:unhideWhenUsed="1"/>
-    <w:lsdException w:name="toc 7" w:semiHidden="1" w:uiPriority="39" w:unhideWhenUsed="1"/>
-    <w:lsdException w:name="toc 8" w:semiHidden="1" w:uiPriority="39" w:unhideWhenUsed="1"/>
-    <w:lsdException w:name="toc 9" w:semiHidden="1" w:uiPriority="39" w:unhideWhenUsed="1"/>
+    <w:lsdException w:name="toc 1" w:uiPriority="39" w:semiHidden="1" w:unhideWhenUsed="1"/>
+    <w:lsdException w:name="toc 2" w:uiPriority="39" w:semiHidden="1" w:unhideWhenUsed="1"/>
+    <w:lsdException w:name="toc 3" w:uiPriority="39" w:semiHidden="1" w:unhideWhenUsed="1"/>
+    <w:lsdException w:name="toc 4" w:uiPriority="39" w:semiHidden="1" w:unhideWhenUsed="1"/>
+    <w:lsdException w:name="toc 5" w:uiPriority="39" w:semiHidden="1" w:unhideWhenUsed="1"/>
+    <w:lsdException w:name="toc 6" w:uiPriority="39" w:semiHidden="1" w:unhideWhenUsed="1"/>
+    <w:lsdException w:name="toc 7" w:uiPriority="39" w:semiHidden="1" w:unhideWhenUsed="1"/>
+    <w:lsdException w:name="toc 8" w:uiPriority="39" w:semiHidden="1" w:unhideWhenUsed="1"/>
+    <w:lsdException w:name="toc 9" w:uiPriority="39" w:semiHidden="1" w:unhideWhenUsed="1"/>
     <w:lsdException w:name="Normal Indent" w:semiHidden="1" w:unhideWhenUsed="1"/>
     <w:lsdException w:name="footnote text" w:semiHidden="1" w:unhideWhenUsed="1"/>
     <w:lsdException w:name="annotation text" w:semiHidden="1" w:unhideWhenUsed="1"/>
     <w:lsdException w:name="header" w:semiHidden="1" w:unhideWhenUsed="1"/>
     <w:lsdException w:name="footer" w:semiHidden="1" w:unhideWhenUsed="1"/>
     <w:lsdException w:name="index heading" w:semiHidden="1" w:unhideWhenUsed="1"/>
-    <w:lsdException w:name="caption" w:semiHidden="1" w:uiPriority="35" w:unhideWhenUsed="1" w:qFormat="1"/>
+    <w:lsdException w:name="caption" w:uiPriority="35" w:semiHidden="1" w:unhideWhenUsed="1" w:qFormat="1"/>
     <w:lsdException w:name="table of figures" w:semiHidden="1" w:unhideWhenUsed="1"/>
     <w:lsdException w:name="envelope address" w:semiHidden="1" w:unhideWhenUsed="1"/>
     <w:lsdException w:name="envelope return" w:semiHidden="1" w:unhideWhenUsed="1"/>
@@ -1666,7 +1703,7 @@
     <w:lsdException w:name="Title" w:uiPriority="10" w:qFormat="1"/>
     <w:lsdException w:name="Closing" w:semiHidden="1" w:unhideWhenUsed="1"/>
     <w:lsdException w:name="Signature" w:semiHidden="1" w:unhideWhenUsed="1"/>
-    <w:lsdException w:name="Default Paragraph Font" w:semiHidden="1" w:uiPriority="1" w:unhideWhenUsed="1"/>
+    <w:lsdException w:name="Default Paragraph Font" w:uiPriority="1" w:semiHidden="1" w:unhideWhenUsed="1"/>
     <w:lsdException w:name="Body Text" w:semiHidden="1" w:unhideWhenUsed="1"/>
     <w:lsdException w:name="Body Text Indent" w:semiHidden="1" w:unhideWhenUsed="1"/>
     <w:lsdException w:name="List Continue" w:semiHidden="1" w:unhideWhenUsed="1"/>
@@ -1866,8 +1903,8 @@
     <w:lsdException w:name="Subtle Reference" w:uiPriority="31" w:qFormat="1"/>
     <w:lsdException w:name="Intense Reference" w:uiPriority="32" w:qFormat="1"/>
     <w:lsdException w:name="Book Title" w:uiPriority="33" w:qFormat="1"/>
-    <w:lsdException w:name="Bibliography" w:semiHidden="1" w:uiPriority="37" w:unhideWhenUsed="1"/>
-    <w:lsdException w:name="TOC Heading" w:semiHidden="1" w:uiPriority="39" w:unhideWhenUsed="1" w:qFormat="1"/>
+    <w:lsdException w:name="Bibliography" w:uiPriority="37" w:semiHidden="1" w:unhideWhenUsed="1"/>
+    <w:lsdException w:name="TOC Heading" w:uiPriority="39" w:semiHidden="1" w:unhideWhenUsed="1" w:qFormat="1"/>
     <w:lsdException w:name="Plain Table 1" w:uiPriority="41"/>
     <w:lsdException w:name="Plain Table 2" w:uiPriority="42"/>
     <w:lsdException w:name="Plain Table 3" w:uiPriority="43"/>
@@ -1977,7 +2014,7 @@
     <w:lsdException w:name="Hashtag" w:semiHidden="1" w:unhideWhenUsed="1"/>
     <w:lsdException w:name="Unresolved Mention" w:semiHidden="1" w:unhideWhenUsed="1"/>
   </w:latentStyles>
-  <w:style w:type="paragraph" w:default="1" w:styleId="Normal">
+  <w:style w:type="paragraph" w:styleId="Normal" w:default="1">
     <w:name w:val="Normal"/>
     <w:qFormat/>
     <w:rsid w:val="001E5EC8"/>
@@ -2000,7 +2037,7 @@
       <w:outlineLvl w:val="0"/>
     </w:pPr>
     <w:rPr>
-      <w:rFonts w:asciiTheme="majorHAnsi" w:eastAsiaTheme="majorEastAsia" w:hAnsiTheme="majorHAnsi" w:cstheme="majorBidi"/>
+      <w:rFonts w:asciiTheme="majorHAnsi" w:hAnsiTheme="majorHAnsi" w:eastAsiaTheme="majorEastAsia" w:cstheme="majorBidi"/>
       <w:color w:val="2F5496" w:themeColor="accent1" w:themeShade="BF"/>
       <w:sz w:val="32"/>
       <w:szCs w:val="32"/>
@@ -2022,7 +2059,7 @@
       <w:outlineLvl w:val="1"/>
     </w:pPr>
     <w:rPr>
-      <w:rFonts w:asciiTheme="majorHAnsi" w:eastAsiaTheme="majorEastAsia" w:hAnsiTheme="majorHAnsi" w:cstheme="majorBidi"/>
+      <w:rFonts w:asciiTheme="majorHAnsi" w:hAnsiTheme="majorHAnsi" w:eastAsiaTheme="majorEastAsia" w:cstheme="majorBidi"/>
       <w:color w:val="2F5496" w:themeColor="accent1" w:themeShade="BF"/>
       <w:sz w:val="26"/>
       <w:szCs w:val="26"/>
@@ -2044,19 +2081,19 @@
       <w:outlineLvl w:val="2"/>
     </w:pPr>
     <w:rPr>
-      <w:rFonts w:asciiTheme="majorHAnsi" w:eastAsiaTheme="majorEastAsia" w:hAnsiTheme="majorHAnsi" w:cstheme="majorBidi"/>
+      <w:rFonts w:asciiTheme="majorHAnsi" w:hAnsiTheme="majorHAnsi" w:eastAsiaTheme="majorEastAsia" w:cstheme="majorBidi"/>
       <w:color w:val="1F3763" w:themeColor="accent1" w:themeShade="7F"/>
       <w:sz w:val="24"/>
       <w:szCs w:val="24"/>
     </w:rPr>
   </w:style>
-  <w:style w:type="character" w:default="1" w:styleId="DefaultParagraphFont">
+  <w:style w:type="character" w:styleId="DefaultParagraphFont" w:default="1">
     <w:name w:val="Default Paragraph Font"/>
     <w:uiPriority w:val="1"/>
     <w:semiHidden/>
     <w:unhideWhenUsed/>
   </w:style>
-  <w:style w:type="table" w:default="1" w:styleId="TableNormal">
+  <w:style w:type="table" w:styleId="TableNormal" w:default="1">
     <w:name w:val="Normal Table"/>
     <w:uiPriority w:val="99"/>
     <w:semiHidden/>
@@ -2071,48 +2108,48 @@
       </w:tblCellMar>
     </w:tblPr>
   </w:style>
-  <w:style w:type="numbering" w:default="1" w:styleId="NoList">
+  <w:style w:type="numbering" w:styleId="NoList" w:default="1">
     <w:name w:val="No List"/>
     <w:uiPriority w:val="99"/>
     <w:semiHidden/>
     <w:unhideWhenUsed/>
   </w:style>
-  <w:style w:type="character" w:customStyle="1" w:styleId="Heading1Char">
+  <w:style w:type="character" w:styleId="Heading1Char" w:customStyle="1">
     <w:name w:val="Heading 1 Char"/>
     <w:basedOn w:val="DefaultParagraphFont"/>
     <w:link w:val="Heading1"/>
     <w:uiPriority w:val="9"/>
     <w:rsid w:val="002E4AA5"/>
     <w:rPr>
-      <w:rFonts w:asciiTheme="majorHAnsi" w:eastAsiaTheme="majorEastAsia" w:hAnsiTheme="majorHAnsi" w:cstheme="majorBidi"/>
+      <w:rFonts w:asciiTheme="majorHAnsi" w:hAnsiTheme="majorHAnsi" w:eastAsiaTheme="majorEastAsia" w:cstheme="majorBidi"/>
       <w:color w:val="2F5496" w:themeColor="accent1" w:themeShade="BF"/>
       <w:sz w:val="32"/>
       <w:szCs w:val="32"/>
       <w:lang w:val="en-AU"/>
     </w:rPr>
   </w:style>
-  <w:style w:type="character" w:customStyle="1" w:styleId="Heading2Char">
+  <w:style w:type="character" w:styleId="Heading2Char" w:customStyle="1">
     <w:name w:val="Heading 2 Char"/>
     <w:basedOn w:val="DefaultParagraphFont"/>
     <w:link w:val="Heading2"/>
     <w:uiPriority w:val="9"/>
     <w:rsid w:val="002B4651"/>
     <w:rPr>
-      <w:rFonts w:asciiTheme="majorHAnsi" w:eastAsiaTheme="majorEastAsia" w:hAnsiTheme="majorHAnsi" w:cstheme="majorBidi"/>
+      <w:rFonts w:asciiTheme="majorHAnsi" w:hAnsiTheme="majorHAnsi" w:eastAsiaTheme="majorEastAsia" w:cstheme="majorBidi"/>
       <w:color w:val="2F5496" w:themeColor="accent1" w:themeShade="BF"/>
       <w:sz w:val="26"/>
       <w:szCs w:val="26"/>
       <w:lang w:val="en-AU"/>
     </w:rPr>
   </w:style>
-  <w:style w:type="character" w:customStyle="1" w:styleId="Heading3Char">
+  <w:style w:type="character" w:styleId="Heading3Char" w:customStyle="1">
     <w:name w:val="Heading 3 Char"/>
     <w:basedOn w:val="DefaultParagraphFont"/>
     <w:link w:val="Heading3"/>
     <w:uiPriority w:val="9"/>
     <w:rsid w:val="002B4651"/>
     <w:rPr>
-      <w:rFonts w:asciiTheme="majorHAnsi" w:eastAsiaTheme="majorEastAsia" w:hAnsiTheme="majorHAnsi" w:cstheme="majorBidi"/>
+      <w:rFonts w:asciiTheme="majorHAnsi" w:hAnsiTheme="majorHAnsi" w:eastAsiaTheme="majorEastAsia" w:cstheme="majorBidi"/>
       <w:color w:val="1F3763" w:themeColor="accent1" w:themeShade="7F"/>
       <w:sz w:val="24"/>
       <w:szCs w:val="24"/>
@@ -2138,7 +2175,7 @@
       <w:color w:val="404040" w:themeColor="text1" w:themeTint="BF"/>
     </w:rPr>
   </w:style>
-  <w:style w:type="character" w:customStyle="1" w:styleId="QuoteChar">
+  <w:style w:type="character" w:styleId="QuoteChar" w:customStyle="1">
     <w:name w:val="Quote Char"/>
     <w:basedOn w:val="DefaultParagraphFont"/>
     <w:link w:val="Quote"/>
@@ -2181,7 +2218,7 @@
       <w:spacing w:val="15"/>
     </w:rPr>
   </w:style>
-  <w:style w:type="character" w:customStyle="1" w:styleId="SubtitleChar">
+  <w:style w:type="character" w:styleId="SubtitleChar" w:customStyle="1">
     <w:name w:val="Subtitle Char"/>
     <w:basedOn w:val="DefaultParagraphFont"/>
     <w:link w:val="Subtitle"/>
@@ -2206,7 +2243,7 @@
       <w:lang w:eastAsia="en-US"/>
     </w:rPr>
   </w:style>
-  <w:style w:type="character" w:customStyle="1" w:styleId="NoSpacingChar">
+  <w:style w:type="character" w:styleId="NoSpacingChar" w:customStyle="1">
     <w:name w:val="No Spacing Char"/>
     <w:basedOn w:val="DefaultParagraphFont"/>
     <w:link w:val="NoSpacing"/>
@@ -2217,6 +2254,39 @@
     </w:rPr>
   </w:style>
 </w:styles>
+</file>
+
+<file path=word/glossary/document.xml><?xml version="1.0" encoding="utf-8"?>
+<w:glossaryDocument xmlns:w14="http://schemas.microsoft.com/office/word/2010/wordml" xmlns:w="http://schemas.openxmlformats.org/wordprocessingml/2006/main">
+  <w:docParts>
+    <w:docPart>
+      <w:docPartPr>
+        <w:name w:val="DefaultPlaceholder_1081868574"/>
+        <w:category>
+          <w:name w:val="General"/>
+          <w:gallery w:val="placeholder"/>
+        </w:category>
+        <w:types>
+          <w:type w:val="bbPlcHdr"/>
+        </w:types>
+        <w:behaviors>
+          <w:behavior w:val="content"/>
+        </w:behaviors>
+        <w:guid w:val="{2a370d9c-1401-4d8a-a2e1-5e03bf104606}"/>
+      </w:docPartPr>
+      <w:docPartBody>
+        <w:p>
+          <w:r>
+            <w:rPr>
+              <w:rStyle w:val="PlaceholderText"/>
+            </w:rPr>
+            <w:t/>
+          </w:r>
+        </w:p>
+      </w:docPartBody>
+    </w:docPart>
+  </w:docParts>
+</w:glossaryDocument>
 </file>
 
 <file path=word/theme/theme1.xml><?xml version="1.0" encoding="utf-8"?>

</xml_diff>

<commit_message>
Addition of bio information for Jette to Team Summary.docx
Signed-off-by: Jette McKellar <jette.mckellar@yahoo.com>
</commit_message>
<xml_diff>
--- a/documents/Team Summary.docx
+++ b/documents/Team Summary.docx
@@ -1,7 +1,9 @@
 
 <file path=word/document.xml><?xml version="1.0" encoding="utf-8"?>
-<w:document xmlns:wpc="http://schemas.microsoft.com/office/word/2010/wordprocessingCanvas" xmlns:cx="http://schemas.microsoft.com/office/drawing/2014/chartex" xmlns:cx1="http://schemas.microsoft.com/office/drawing/2015/9/8/chartex" xmlns:cx2="http://schemas.microsoft.com/office/drawing/2015/10/21/chartex" xmlns:cx3="http://schemas.microsoft.com/office/drawing/2016/5/9/chartex" xmlns:cx4="http://schemas.microsoft.com/office/drawing/2016/5/10/chartex" xmlns:cx5="http://schemas.microsoft.com/office/drawing/2016/5/11/chartex" xmlns:cx6="http://schemas.microsoft.com/office/drawing/2016/5/12/chartex" xmlns:cx7="http://schemas.microsoft.com/office/drawing/2016/5/13/chartex" xmlns:cx8="http://schemas.microsoft.com/office/drawing/2016/5/14/chartex" xmlns:mc="http://schemas.openxmlformats.org/markup-compatibility/2006" xmlns:aink="http://schemas.microsoft.com/office/drawing/2016/ink" xmlns:am3d="http://schemas.microsoft.com/office/drawing/2017/model3d" xmlns:o="urn:schemas-microsoft-com:office:office" xmlns:r="http://schemas.openxmlformats.org/officeDocument/2006/relationships" xmlns:m="http://schemas.openxmlformats.org/officeDocument/2006/math" xmlns:v="urn:schemas-microsoft-com:vml" xmlns:wp14="http://schemas.microsoft.com/office/word/2010/wordprocessingDrawing" xmlns:wp="http://schemas.openxmlformats.org/drawingml/2006/wordprocessingDrawing" xmlns:w10="urn:schemas-microsoft-com:office:word" xmlns:w="http://schemas.openxmlformats.org/wordprocessingml/2006/main" xmlns:w14="http://schemas.microsoft.com/office/word/2010/wordml" xmlns:w15="http://schemas.microsoft.com/office/word/2012/wordml" xmlns:w16cid="http://schemas.microsoft.com/office/word/2016/wordml/cid" xmlns:w16se="http://schemas.microsoft.com/office/word/2015/wordml/symex" xmlns:wpg="http://schemas.microsoft.com/office/word/2010/wordprocessingGroup" xmlns:wpi="http://schemas.microsoft.com/office/word/2010/wordprocessingInk" xmlns:wne="http://schemas.microsoft.com/office/word/2006/wordml" xmlns:wps="http://schemas.microsoft.com/office/word/2010/wordprocessingShape" xmlns:a="http://schemas.openxmlformats.org/drawingml/2006/main" mc:Ignorable="w14 w15 w16se w16cid wp14">
+<w:document xmlns:wpc="http://schemas.microsoft.com/office/word/2010/wordprocessingCanvas" xmlns:cx="http://schemas.microsoft.com/office/drawing/2014/chartex" xmlns:cx1="http://schemas.microsoft.com/office/drawing/2015/9/8/chartex" xmlns:cx2="http://schemas.microsoft.com/office/drawing/2015/10/21/chartex" xmlns:cx3="http://schemas.microsoft.com/office/drawing/2016/5/9/chartex" xmlns:cx4="http://schemas.microsoft.com/office/drawing/2016/5/10/chartex" xmlns:cx5="http://schemas.microsoft.com/office/drawing/2016/5/11/chartex" xmlns:cx6="http://schemas.microsoft.com/office/drawing/2016/5/12/chartex" xmlns:cx7="http://schemas.microsoft.com/office/drawing/2016/5/13/chartex" xmlns:cx8="http://schemas.microsoft.com/office/drawing/2016/5/14/chartex" xmlns:mc="http://schemas.openxmlformats.org/markup-compatibility/2006" xmlns:aink="http://schemas.microsoft.com/office/drawing/2016/ink" xmlns:am3d="http://schemas.microsoft.com/office/drawing/2017/model3d" xmlns:o="urn:schemas-microsoft-com:office:office" xmlns:r="http://schemas.openxmlformats.org/officeDocument/2006/relationships" xmlns:m="http://schemas.openxmlformats.org/officeDocument/2006/math" xmlns:v="urn:schemas-microsoft-com:vml" xmlns:wp14="http://schemas.microsoft.com/office/word/2010/wordprocessingDrawing" xmlns:wp="http://schemas.openxmlformats.org/drawingml/2006/wordprocessingDrawing" xmlns:w10="urn:schemas-microsoft-com:office:word" xmlns:w="http://schemas.openxmlformats.org/wordprocessingml/2006/main" xmlns:w14="http://schemas.microsoft.com/office/word/2010/wordml" xmlns:w15="http://schemas.microsoft.com/office/word/2012/wordml" xmlns:w16cid="http://schemas.microsoft.com/office/word/2016/wordml/cid" xmlns:w16se="http://schemas.microsoft.com/office/word/2015/wordml/symex" xmlns:wpg="http://schemas.microsoft.com/office/word/2010/wordprocessingGroup" xmlns:wpi="http://schemas.microsoft.com/office/word/2010/wordprocessingInk" xmlns:wne="http://schemas.microsoft.com/office/word/2006/wordml" xmlns:wps="http://schemas.microsoft.com/office/word/2010/wordprocessingShape" mc:Ignorable="w14 w15 w16se w16cid wp14">
   <w:body>
+    <w:bookmarkStart w:id="0" w:name="_GoBack" w:displacedByCustomXml="next"/>
+    <w:bookmarkEnd w:id="0" w:displacedByCustomXml="next"/>
     <w:sdt>
       <w:sdtPr>
         <w:id w:val="622196508"/>
@@ -118,6 +120,7 @@
                                     <w:dataBinding w:prefixMappings="xmlns:ns0='http://purl.org/dc/elements/1.1/' xmlns:ns1='http://schemas.openxmlformats.org/package/2006/metadata/core-properties' " w:xpath="/ns1:coreProperties[1]/ns0:title[1]" w:storeItemID="{6C3C8BC8-F283-45AE-878A-BAB7291924A1}"/>
                                     <w:text/>
                                   </w:sdtPr>
+                                  <w:sdtEndPr/>
                                   <w:sdtContent>
                                     <w:r>
                                       <w:rPr>
@@ -144,6 +147,7 @@
                                   <w:dataBinding w:prefixMappings="xmlns:ns0='http://purl.org/dc/elements/1.1/' xmlns:ns1='http://schemas.openxmlformats.org/package/2006/metadata/core-properties' " w:xpath="/ns1:coreProperties[1]/ns0:subject[1]" w:storeItemID="{6C3C8BC8-F283-45AE-878A-BAB7291924A1}"/>
                                   <w:text/>
                                 </w:sdtPr>
+                                <w:sdtEndPr/>
                                 <w:sdtContent>
                                   <w:p>
                                     <w:pPr>
@@ -182,6 +186,7 @@
                                   <w:dataBinding w:prefixMappings="xmlns:ns0='http://purl.org/dc/elements/1.1/' xmlns:ns1='http://schemas.openxmlformats.org/package/2006/metadata/core-properties' " w:xpath="/ns1:coreProperties[1]/ns0:creator[1]" w:storeItemID="{6C3C8BC8-F283-45AE-878A-BAB7291924A1}"/>
                                   <w:text/>
                                 </w:sdtPr>
+                                <w:sdtEndPr/>
                                 <w:sdtContent>
                                   <w:p>
                                     <w:pPr>
@@ -228,11 +233,11 @@
               </mc:Choice>
               <mc:Fallback>
                 <w:pict>
-                  <v:shapetype id="_x0000_t202" coordsize="21600,21600" o:spt="202" path="m,l,21600r21600,l21600,xe" w14:anchorId="455EE297">
+                  <v:shapetype w14:anchorId="455EE297" id="_x0000_t202" coordsize="21600,21600" o:spt="202" path="m,l,21600r21600,l21600,xe">
                     <v:stroke joinstyle="miter"/>
                     <v:path gradientshapeok="t" o:connecttype="rect"/>
                   </v:shapetype>
-                  <v:shape id="Text Box 131" style="position:absolute;margin-left:0;margin-top:0;width:369pt;height:529.2pt;z-index:251660288;visibility:visible;mso-wrap-style:square;mso-width-percent:790;mso-height-percent:350;mso-left-percent:77;mso-top-percent:540;mso-wrap-distance-left:14.4pt;mso-wrap-distance-top:0;mso-wrap-distance-right:14.4pt;mso-wrap-distance-bottom:0;mso-position-horizontal-relative:margin;mso-position-vertical-relative:page;mso-width-percent:790;mso-height-percent:350;mso-left-percent:77;mso-top-percent:540;mso-width-relative:margin;mso-height-relative:page;v-text-anchor:top" o:spid="_x0000_s1026" filled="f" stroked="f" strokeweight=".5pt" type="#_x0000_t202" o:gfxdata="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">
+                  <v:shape id="Text Box 131" o:spid="_x0000_s1026" type="#_x0000_t202" style="position:absolute;margin-left:0;margin-top:0;width:369pt;height:529.2pt;z-index:251660288;visibility:visible;mso-wrap-style:square;mso-width-percent:790;mso-height-percent:350;mso-left-percent:77;mso-top-percent:540;mso-wrap-distance-left:14.4pt;mso-wrap-distance-top:0;mso-wrap-distance-right:14.4pt;mso-wrap-distance-bottom:0;mso-position-horizontal-relative:margin;mso-position-vertical-relative:page;mso-width-percent:790;mso-height-percent:350;mso-left-percent:77;mso-top-percent:540;mso-width-relative:margin;mso-height-relative:page;v-text-anchor:top" o:gfxdata="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" filled="f" stroked="f" strokeweight=".5pt">
                     <v:textbox style="mso-fit-shape-to-text:t" inset="0,0,0,0">
                       <w:txbxContent>
                         <w:p>
@@ -258,6 +263,7 @@
                               <w:dataBinding w:prefixMappings="xmlns:ns0='http://purl.org/dc/elements/1.1/' xmlns:ns1='http://schemas.openxmlformats.org/package/2006/metadata/core-properties' " w:xpath="/ns1:coreProperties[1]/ns0:title[1]" w:storeItemID="{6C3C8BC8-F283-45AE-878A-BAB7291924A1}"/>
                               <w:text/>
                             </w:sdtPr>
+                            <w:sdtEndPr/>
                             <w:sdtContent>
                               <w:r>
                                 <w:rPr>
@@ -284,6 +290,7 @@
                             <w:dataBinding w:prefixMappings="xmlns:ns0='http://purl.org/dc/elements/1.1/' xmlns:ns1='http://schemas.openxmlformats.org/package/2006/metadata/core-properties' " w:xpath="/ns1:coreProperties[1]/ns0:subject[1]" w:storeItemID="{6C3C8BC8-F283-45AE-878A-BAB7291924A1}"/>
                             <w:text/>
                           </w:sdtPr>
+                          <w:sdtEndPr/>
                           <w:sdtContent>
                             <w:p>
                               <w:pPr>
@@ -322,6 +329,7 @@
                             <w:dataBinding w:prefixMappings="xmlns:ns0='http://purl.org/dc/elements/1.1/' xmlns:ns1='http://schemas.openxmlformats.org/package/2006/metadata/core-properties' " w:xpath="/ns1:coreProperties[1]/ns0:creator[1]" w:storeItemID="{6C3C8BC8-F283-45AE-878A-BAB7291924A1}"/>
                             <w:text/>
                           </w:sdtPr>
+                          <w:sdtEndPr/>
                           <w:sdtContent>
                             <w:p>
                               <w:pPr>
@@ -439,6 +447,7 @@
                                     <w:calendar w:val="gregorian"/>
                                   </w:date>
                                 </w:sdtPr>
+                                <w:sdtEndPr/>
                                 <w:sdtContent>
                                   <w:p>
                                     <w:pPr>
@@ -483,7 +492,7 @@
               </mc:Choice>
               <mc:Fallback>
                 <w:pict>
-                  <v:rect id="Rectangle 132" style="position:absolute;margin-left:-4.4pt;margin-top:0;width:46.8pt;height:77.75pt;z-index:251659264;visibility:visible;mso-wrap-style:square;mso-width-percent:76;mso-height-percent:98;mso-top-percent:23;mso-wrap-distance-left:9pt;mso-wrap-distance-top:0;mso-wrap-distance-right:9pt;mso-wrap-distance-bottom:0;mso-position-horizontal:right;mso-position-horizontal-relative:margin;mso-position-vertical-relative:page;mso-width-percent:76;mso-height-percent:98;mso-top-percent:23;mso-width-relative:page;mso-height-relative:page;v-text-anchor:bottom" o:spid="_x0000_s1027" fillcolor="#4472c4 [3204]" stroked="f" strokeweight="1pt" w14:anchorId="5EFE9C99" o:gfxdata="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">
+                  <v:rect w14:anchorId="5EFE9C99" id="Rectangle 132" o:spid="_x0000_s1027" style="position:absolute;margin-left:-4.4pt;margin-top:0;width:46.8pt;height:77.75pt;z-index:251659264;visibility:visible;mso-wrap-style:square;mso-width-percent:76;mso-height-percent:98;mso-top-percent:23;mso-wrap-distance-left:9pt;mso-wrap-distance-top:0;mso-wrap-distance-right:9pt;mso-wrap-distance-bottom:0;mso-position-horizontal:right;mso-position-horizontal-relative:margin;mso-position-vertical-relative:page;mso-width-percent:76;mso-height-percent:98;mso-top-percent:23;mso-width-relative:page;mso-height-relative:page;v-text-anchor:bottom" o:gfxdata="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" fillcolor="#4472c4 [3204]" stroked="f" strokeweight="1pt">
                     <o:lock v:ext="edit" aspectratio="t"/>
                     <v:textbox inset="3.6pt,,3.6pt">
                       <w:txbxContent>
@@ -505,6 +514,7 @@
                               <w:calendar w:val="gregorian"/>
                             </w:date>
                           </w:sdtPr>
+                          <w:sdtEndPr/>
                           <w:sdtContent>
                             <w:p>
                               <w:pPr>
@@ -559,12 +569,9 @@
         <w:t>Beau Johnson</w:t>
       </w:r>
     </w:p>
-    <w:p w14:noSpellErr="1">
+    <w:p>
       <w:pPr>
         <w:pStyle w:val="Subtitle"/>
-        <w:numPr>
-          <w:numId w:val="0"/>
-        </w:numPr>
         <w:rPr>
           <w:rStyle w:val="SubtleEmphasis"/>
         </w:rPr>
@@ -573,19 +580,7 @@
         <w:rPr>
           <w:rStyle w:val="SubtleEmphasis"/>
         </w:rPr>
-        <w:t>“</w:t>
-      </w:r>
-      <w:r>
-        <w:rPr>
-          <w:rStyle w:val="SubtleEmphasis"/>
-        </w:rPr>
-        <w:t>Drink some coffee and pretend you know what you are doing.</w:t>
-      </w:r>
-      <w:r>
-        <w:rPr>
-          <w:rStyle w:val="SubtleEmphasis"/>
-        </w:rPr>
-        <w:t>”</w:t>
+        <w:t>“Drink some coffee and pretend you know what you are doing.”</w:t>
       </w:r>
     </w:p>
     <w:p/>
@@ -640,8 +635,16 @@
         <w:rPr>
           <w:lang w:val="en-US"/>
         </w:rPr>
-        <w:t>Skill set</w:t>
-      </w:r>
+        <w:t xml:space="preserve">Skill </w:t>
+      </w:r>
+      <w:proofErr w:type="gramStart"/>
+      <w:r>
+        <w:rPr>
+          <w:lang w:val="en-US"/>
+        </w:rPr>
+        <w:t>set</w:t>
+      </w:r>
+      <w:proofErr w:type="gramEnd"/>
     </w:p>
     <w:p>
       <w:pPr>
@@ -1015,8 +1018,16 @@
         <w:rPr>
           <w:lang w:val="en-US"/>
         </w:rPr>
-        <w:t>Skill set</w:t>
-      </w:r>
+        <w:t xml:space="preserve">Skill </w:t>
+      </w:r>
+      <w:proofErr w:type="gramStart"/>
+      <w:r>
+        <w:rPr>
+          <w:lang w:val="en-US"/>
+        </w:rPr>
+        <w:t>set</w:t>
+      </w:r>
+      <w:proofErr w:type="gramEnd"/>
     </w:p>
     <w:p>
       <w:pPr>
@@ -1151,19 +1162,7 @@
         <w:rPr>
           <w:lang w:val="en-US"/>
         </w:rPr>
-        <w:t xml:space="preserve"> I am doing full-time uni as well as full-time work. I understand that this is an intense work </w:t>
-      </w:r>
-      <w:r>
-        <w:rPr>
-          <w:lang w:val="en-US"/>
-        </w:rPr>
-        <w:t>load,</w:t>
-      </w:r>
-      <w:r>
-        <w:rPr>
-          <w:lang w:val="en-US"/>
-        </w:rPr>
-        <w:t xml:space="preserve"> but I want to finish uni this year. I have support from family who understand the workload I will be undertaking.</w:t>
+        <w:t xml:space="preserve"> I am doing full-time uni as well as full-time work. I understand that this is an intense work load, but I want to finish uni this year. I have support from family who understand the workload I will be undertaking.</w:t>
       </w:r>
     </w:p>
     <w:p>
@@ -1216,19 +1215,7 @@
         <w:rPr>
           <w:lang w:val="en-US"/>
         </w:rPr>
-        <w:t xml:space="preserve">Email: </w:t>
-      </w:r>
-      <w:r>
-        <w:rPr>
-          <w:lang w:val="en-US"/>
-        </w:rPr>
-        <w:t>lmeerw01</w:t>
-      </w:r>
-      <w:r>
-        <w:rPr>
-          <w:lang w:val="en-US"/>
-        </w:rPr>
-        <w:t>@postoffice.csu.edu.au</w:t>
+        <w:t>Email: lmeerw01@postoffice.csu.edu.au</w:t>
       </w:r>
     </w:p>
     <w:p>
@@ -1293,12 +1280,9 @@
         <w:t>Ryan Smith</w:t>
       </w:r>
     </w:p>
-    <w:p w14:noSpellErr="1">
+    <w:p>
       <w:pPr>
         <w:pStyle w:val="Subtitle"/>
-        <w:numPr>
-          <w:numId w:val="0"/>
-        </w:numPr>
         <w:rPr>
           <w:rStyle w:val="SubtleEmphasis"/>
         </w:rPr>
@@ -1307,31 +1291,7 @@
         <w:rPr>
           <w:rStyle w:val="SubtleEmphasis"/>
         </w:rPr>
-        <w:t>“I</w:t>
-      </w:r>
-      <w:r>
-        <w:rPr>
-          <w:rStyle w:val="SubtleEmphasis"/>
-        </w:rPr>
-        <w:t xml:space="preserve"> </w:t>
-      </w:r>
-      <w:r>
-        <w:rPr>
-          <w:rStyle w:val="SubtleEmphasis"/>
-        </w:rPr>
-        <w:t>apparently</w:t>
-      </w:r>
-      <w:r>
-        <w:rPr>
-          <w:rStyle w:val="SubtleEmphasis"/>
-        </w:rPr>
-        <w:t xml:space="preserve"> live in a zoo.</w:t>
-      </w:r>
-      <w:r>
-        <w:rPr>
-          <w:rStyle w:val="SubtleEmphasis"/>
-        </w:rPr>
-        <w:t>”</w:t>
+        <w:t>“I apparently live in a zoo.”</w:t>
       </w:r>
     </w:p>
     <w:p>
@@ -1386,8 +1346,16 @@
         <w:rPr>
           <w:lang w:val="en-US"/>
         </w:rPr>
-        <w:t>Skill set</w:t>
-      </w:r>
+        <w:t xml:space="preserve">Skill </w:t>
+      </w:r>
+      <w:proofErr w:type="gramStart"/>
+      <w:r>
+        <w:rPr>
+          <w:lang w:val="en-US"/>
+        </w:rPr>
+        <w:t>set</w:t>
+      </w:r>
+      <w:proofErr w:type="gramEnd"/>
     </w:p>
     <w:p>
       <w:pPr>
@@ -1534,8 +1502,6 @@
           <w:lang w:val="en-US"/>
         </w:rPr>
       </w:pPr>
-      <w:bookmarkStart w:name="_GoBack" w:id="0"/>
-      <w:bookmarkEnd w:id="0"/>
     </w:p>
     <w:p>
       <w:pPr>
@@ -1561,44 +1527,308 @@
         <w:rPr>
           <w:lang w:val="en-US"/>
         </w:rPr>
+        <w:t>Email: rsm</w:t>
+      </w:r>
+      <w:r>
+        <w:rPr>
+          <w:lang w:val="en-US"/>
+        </w:rPr>
+        <w:t>it148</w:t>
+      </w:r>
+      <w:r>
+        <w:rPr>
+          <w:lang w:val="en-US"/>
+        </w:rPr>
+        <w:t>@postoffice.csu.edu.au</w:t>
+      </w:r>
+    </w:p>
+    <w:p>
+      <w:pPr>
+        <w:rPr>
+          <w:lang w:val="en-US"/>
+        </w:rPr>
+      </w:pPr>
+      <w:r>
+        <w:rPr>
+          <w:lang w:val="en-US"/>
+        </w:rPr>
+        <w:t>Discord: Syrahl696#8943</w:t>
+      </w:r>
+    </w:p>
+    <w:p>
+      <w:r>
+        <w:br w:type="page"/>
+      </w:r>
+    </w:p>
+    <w:p>
+      <w:pPr>
+        <w:rPr>
+          <w:rFonts w:ascii="Calibri" w:eastAsia="Calibri" w:hAnsi="Calibri" w:cs="Calibri"/>
+          <w:lang w:val="en-US"/>
+        </w:rPr>
+      </w:pPr>
+      <w:r>
+        <w:rPr>
+          <w:rFonts w:ascii="Calibri" w:eastAsia="Calibri" w:hAnsi="Calibri" w:cs="Calibri"/>
+          <w:lang w:val="en-US"/>
+        </w:rPr>
+        <w:lastRenderedPageBreak/>
+        <w:t>Name: Jette McKellar</w:t>
+      </w:r>
+      <w:r>
+        <w:br/>
+      </w:r>
+      <w:r>
+        <w:rPr>
+          <w:rFonts w:ascii="Calibri" w:eastAsia="Calibri" w:hAnsi="Calibri" w:cs="Calibri"/>
+          <w:i/>
+          <w:iCs/>
+          <w:lang w:val="en-US"/>
+        </w:rPr>
+        <w:t>"Only stupid question is the one that is not asked"</w:t>
+      </w:r>
+    </w:p>
+    <w:p>
+      <w:proofErr w:type="gramStart"/>
+      <w:r>
+        <w:rPr>
+          <w:rFonts w:ascii="Calibri" w:eastAsia="Calibri" w:hAnsi="Calibri" w:cs="Calibri"/>
+          <w:lang w:val="en-US"/>
+        </w:rPr>
+        <w:t>GPA :</w:t>
+      </w:r>
+      <w:proofErr w:type="gramEnd"/>
+      <w:r>
+        <w:rPr>
+          <w:rFonts w:ascii="Calibri" w:eastAsia="Calibri" w:hAnsi="Calibri" w:cs="Calibri"/>
+          <w:lang w:val="en-US"/>
+        </w:rPr>
+        <w:t xml:space="preserve"> 6.2</w:t>
+      </w:r>
+    </w:p>
+    <w:p>
+      <w:pPr>
+        <w:pStyle w:val="Heading2"/>
+        <w:rPr>
+          <w:lang w:val="en-US"/>
+        </w:rPr>
+      </w:pPr>
+      <w:r>
+        <w:rPr>
+          <w:lang w:val="en-US"/>
+        </w:rPr>
+        <w:t>Occupation</w:t>
+      </w:r>
+    </w:p>
+    <w:p>
+      <w:pPr>
+        <w:rPr>
+          <w:rFonts w:ascii="Calibri" w:eastAsia="Calibri" w:hAnsi="Calibri" w:cs="Calibri"/>
+          <w:lang w:val="en-US"/>
+        </w:rPr>
+      </w:pPr>
+      <w:r>
+        <w:rPr>
+          <w:rFonts w:ascii="Calibri" w:eastAsia="Calibri" w:hAnsi="Calibri" w:cs="Calibri"/>
+          <w:lang w:val="en-US"/>
+        </w:rPr>
+        <w:t xml:space="preserve">Planning &amp; Development Coordinator </w:t>
+      </w:r>
+    </w:p>
+    <w:p>
+      <w:pPr>
+        <w:pStyle w:val="Heading2"/>
+        <w:rPr>
+          <w:lang w:val="en-US"/>
+        </w:rPr>
+      </w:pPr>
+      <w:r>
+        <w:rPr>
+          <w:lang w:val="en-US"/>
+        </w:rPr>
+        <w:t xml:space="preserve">Skill </w:t>
+      </w:r>
+      <w:proofErr w:type="gramStart"/>
+      <w:r>
+        <w:rPr>
+          <w:lang w:val="en-US"/>
+        </w:rPr>
+        <w:t>set</w:t>
+      </w:r>
+      <w:proofErr w:type="gramEnd"/>
+    </w:p>
+    <w:p>
+      <w:r>
+        <w:rPr>
+          <w:rFonts w:ascii="Calibri" w:eastAsia="Calibri" w:hAnsi="Calibri" w:cs="Calibri"/>
+          <w:lang w:val="en-US"/>
+        </w:rPr>
+        <w:t>Java programming, some web design, database, and have created a database mobile app (Android) during the completion of ITC209 - Mobile Application.</w:t>
+      </w:r>
+    </w:p>
+    <w:p>
+      <w:r>
+        <w:rPr>
+          <w:rFonts w:ascii="Calibri" w:eastAsia="Calibri" w:hAnsi="Calibri" w:cs="Calibri"/>
+          <w:lang w:val="en-US"/>
+        </w:rPr>
+        <w:t>I am in my final year of the Bachelor of IT degree, majoring in Online Services via DE. I have completed all but 1 core subject - IT Security, which I am completing this semester. Only subjects left for next semester is an elective and ITC309.</w:t>
+      </w:r>
+    </w:p>
+    <w:p>
+      <w:pPr>
+        <w:pStyle w:val="Heading2"/>
+        <w:rPr>
+          <w:lang w:val="en-US"/>
+        </w:rPr>
+      </w:pPr>
+      <w:r>
+        <w:rPr>
+          <w:lang w:val="en-US"/>
+        </w:rPr>
+        <w:t>Project type</w:t>
+      </w:r>
+    </w:p>
+    <w:p>
+      <w:r>
+        <w:rPr>
+          <w:rFonts w:ascii="Calibri" w:eastAsia="Calibri" w:hAnsi="Calibri" w:cs="Calibri"/>
+          <w:lang w:val="en-US"/>
+        </w:rPr>
+        <w:t xml:space="preserve"> I am interested in doing a concept game/project (called Ghost Hunter) that I have placed in the project area. If this is not possible, I am happy to do either an app or web-based project. </w:t>
+      </w:r>
+    </w:p>
+    <w:p>
+      <w:pPr>
+        <w:pStyle w:val="Heading2"/>
+        <w:rPr>
+          <w:lang w:val="en-US"/>
+        </w:rPr>
+      </w:pPr>
+      <w:r>
+        <w:rPr>
+          <w:lang w:val="en-US"/>
+        </w:rPr>
+        <w:t>Aspirations</w:t>
+      </w:r>
+    </w:p>
+    <w:p>
+      <w:r>
+        <w:rPr>
+          <w:rFonts w:ascii="Calibri" w:eastAsia="Calibri" w:hAnsi="Calibri" w:cs="Calibri"/>
+          <w:lang w:val="en-US"/>
+        </w:rPr>
+        <w:t>I would like to achieve at least a DI for the project so am aiming for a HD.</w:t>
+      </w:r>
+    </w:p>
+    <w:p>
+      <w:pPr>
+        <w:pStyle w:val="Heading2"/>
+        <w:rPr>
+          <w:lang w:val="en-US"/>
+        </w:rPr>
+      </w:pPr>
+      <w:r>
+        <w:rPr>
+          <w:lang w:val="en-US"/>
+        </w:rPr>
+        <w:t>Constraints</w:t>
+      </w:r>
+    </w:p>
+    <w:p>
+      <w:r>
+        <w:rPr>
+          <w:rFonts w:ascii="Calibri" w:eastAsia="Calibri" w:hAnsi="Calibri" w:cs="Calibri"/>
+          <w:lang w:val="en-US"/>
+        </w:rPr>
+        <w:t>I work full-time, so I can't do much during the day, although I can respond to messages within a day. I will have another lecture at night during the week, though what night is unknown at this stage. I live about 35 minutes from Bathurst and am normally home by 6pm each day. I envisage being able to work between 12 to 15 hours per week on this subject.</w:t>
+      </w:r>
+    </w:p>
+    <w:p>
+      <w:r>
+        <w:rPr>
+          <w:rFonts w:ascii="Calibri" w:eastAsia="Calibri" w:hAnsi="Calibri" w:cs="Calibri"/>
+          <w:lang w:val="en-US"/>
+        </w:rPr>
+        <w:t>I have a holiday booked to go to South Australia between 1 to 14 April 2018. I will have internet while travel at most places and will be able to do work during the evening.</w:t>
+      </w:r>
+    </w:p>
+    <w:p>
+      <w:pPr>
+        <w:rPr>
+          <w:rFonts w:ascii="Calibri" w:eastAsia="Calibri" w:hAnsi="Calibri" w:cs="Calibri"/>
+          <w:lang w:val="en-US"/>
+        </w:rPr>
+      </w:pPr>
+      <w:r>
+        <w:rPr>
+          <w:rFonts w:ascii="Calibri" w:eastAsia="Calibri" w:hAnsi="Calibri" w:cs="Calibri"/>
+          <w:lang w:val="en-US"/>
+        </w:rPr>
+        <w:t>Also, for the weekend of 19/20 May, I will be attending a concert in Sydney.</w:t>
+      </w:r>
+    </w:p>
+    <w:p>
+      <w:r>
+        <w:rPr>
+          <w:rFonts w:ascii="Calibri" w:eastAsia="Calibri" w:hAnsi="Calibri" w:cs="Calibri"/>
+          <w:lang w:val="en-US"/>
+        </w:rPr>
+        <w:t>Additional comments: I am highly committed person who is very willing to get in and get the job done, helping others where I can and communicating ideas and issues as they arise. I have completed another subject that Jim ran (ITC205 - Professional Programming Practice) that was partly team based and thoroughly enjoyed the experience.</w:t>
+      </w:r>
+    </w:p>
+    <w:p>
+      <w:pPr>
+        <w:pStyle w:val="Heading2"/>
+        <w:rPr>
+          <w:lang w:val="en-US"/>
+        </w:rPr>
+      </w:pPr>
+      <w:r>
+        <w:rPr>
+          <w:lang w:val="en-US"/>
+        </w:rPr>
+        <w:t>Constraints</w:t>
+      </w:r>
+    </w:p>
+    <w:p>
+      <w:pPr>
+        <w:rPr>
+          <w:rFonts w:ascii="Calibri" w:eastAsia="Calibri" w:hAnsi="Calibri" w:cs="Calibri"/>
+          <w:lang w:val="en-US"/>
+        </w:rPr>
+      </w:pPr>
+      <w:r>
+        <w:rPr>
+          <w:rFonts w:ascii="Calibri" w:eastAsia="Calibri" w:hAnsi="Calibri" w:cs="Calibri"/>
+          <w:lang w:val="en-US"/>
+        </w:rPr>
         <w:t xml:space="preserve">Email: </w:t>
       </w:r>
-      <w:r>
-        <w:rPr>
-          <w:lang w:val="en-US"/>
-        </w:rPr>
-        <w:t>rsm</w:t>
-      </w:r>
-      <w:r>
-        <w:rPr>
-          <w:lang w:val="en-US"/>
-        </w:rPr>
-        <w:t>it148</w:t>
-      </w:r>
-      <w:r>
-        <w:rPr>
-          <w:lang w:val="en-US"/>
-        </w:rPr>
-        <w:t>@postoffice.csu.edu.au</w:t>
-      </w:r>
-    </w:p>
-    <w:p>
-      <w:pPr>
-        <w:rPr>
-          <w:lang w:val="en-US"/>
-        </w:rPr>
-      </w:pPr>
-      <w:r>
-        <w:rPr>
-          <w:lang w:val="en-US"/>
-        </w:rPr>
-        <w:t xml:space="preserve">Discord: </w:t>
-      </w:r>
-      <w:r>
-        <w:rPr>
-          <w:lang w:val="en-US"/>
-        </w:rPr>
-        <w:t>Syrahl696#8943</w:t>
+      <w:hyperlink r:id="rId5">
+        <w:r>
+          <w:rPr>
+            <w:rStyle w:val="Hyperlink"/>
+            <w:rFonts w:ascii="Calibri" w:eastAsia="Calibri" w:hAnsi="Calibri" w:cs="Calibri"/>
+            <w:lang w:val="en-US"/>
+          </w:rPr>
+          <w:t>jette.mckellar@yahoo.com</w:t>
+        </w:r>
+      </w:hyperlink>
+    </w:p>
+    <w:p>
+      <w:pPr>
+        <w:rPr>
+          <w:rFonts w:ascii="Calibri" w:eastAsia="Calibri" w:hAnsi="Calibri" w:cs="Calibri"/>
+          <w:lang w:val="en-US"/>
+        </w:rPr>
+      </w:pPr>
+      <w:r>
+        <w:rPr>
+          <w:rFonts w:ascii="Calibri" w:eastAsia="Calibri" w:hAnsi="Calibri" w:cs="Calibri"/>
+          <w:lang w:val="en-US"/>
+        </w:rPr>
+        <w:t>Discord: Jette#2676</w:t>
       </w:r>
     </w:p>
     <w:p>
@@ -1609,7 +1839,7 @@
       </w:pPr>
     </w:p>
     <w:sectPr>
-      <w:pgSz w:w="12240" w:h="15840" w:orient="portrait"/>
+      <w:pgSz w:w="12240" w:h="15840"/>
       <w:pgMar w:top="1440" w:right="1440" w:bottom="1440" w:left="1440" w:header="720" w:footer="720" w:gutter="0"/>
       <w:pgNumType w:start="0"/>
       <w:cols w:space="720"/>
@@ -1625,7 +1855,7 @@
   <w:docDefaults>
     <w:rPrDefault>
       <w:rPr>
-        <w:rFonts w:asciiTheme="minorHAnsi" w:hAnsiTheme="minorHAnsi" w:eastAsiaTheme="minorEastAsia" w:cstheme="minorBidi"/>
+        <w:rFonts w:asciiTheme="minorHAnsi" w:eastAsiaTheme="minorEastAsia" w:hAnsiTheme="minorHAnsi" w:cstheme="minorBidi"/>
         <w:sz w:val="22"/>
         <w:szCs w:val="22"/>
         <w:lang w:val="en-US" w:eastAsia="ja-JP" w:bidi="ar-SA"/>
@@ -1640,14 +1870,14 @@
   <w:latentStyles w:defLockedState="0" w:defUIPriority="99" w:defSemiHidden="0" w:defUnhideWhenUsed="0" w:defQFormat="0" w:count="375">
     <w:lsdException w:name="Normal" w:uiPriority="0" w:qFormat="1"/>
     <w:lsdException w:name="heading 1" w:uiPriority="9" w:qFormat="1"/>
-    <w:lsdException w:name="heading 2" w:uiPriority="9" w:semiHidden="1" w:unhideWhenUsed="1" w:qFormat="1"/>
-    <w:lsdException w:name="heading 3" w:uiPriority="9" w:semiHidden="1" w:unhideWhenUsed="1" w:qFormat="1"/>
-    <w:lsdException w:name="heading 4" w:uiPriority="9" w:semiHidden="1" w:unhideWhenUsed="1" w:qFormat="1"/>
-    <w:lsdException w:name="heading 5" w:uiPriority="9" w:semiHidden="1" w:unhideWhenUsed="1" w:qFormat="1"/>
-    <w:lsdException w:name="heading 6" w:uiPriority="9" w:semiHidden="1" w:unhideWhenUsed="1" w:qFormat="1"/>
-    <w:lsdException w:name="heading 7" w:uiPriority="9" w:semiHidden="1" w:unhideWhenUsed="1" w:qFormat="1"/>
-    <w:lsdException w:name="heading 8" w:uiPriority="9" w:semiHidden="1" w:unhideWhenUsed="1" w:qFormat="1"/>
-    <w:lsdException w:name="heading 9" w:uiPriority="9" w:semiHidden="1" w:unhideWhenUsed="1" w:qFormat="1"/>
+    <w:lsdException w:name="heading 2" w:semiHidden="1" w:uiPriority="9" w:unhideWhenUsed="1" w:qFormat="1"/>
+    <w:lsdException w:name="heading 3" w:semiHidden="1" w:uiPriority="9" w:unhideWhenUsed="1" w:qFormat="1"/>
+    <w:lsdException w:name="heading 4" w:semiHidden="1" w:uiPriority="9" w:unhideWhenUsed="1" w:qFormat="1"/>
+    <w:lsdException w:name="heading 5" w:semiHidden="1" w:uiPriority="9" w:unhideWhenUsed="1" w:qFormat="1"/>
+    <w:lsdException w:name="heading 6" w:semiHidden="1" w:uiPriority="9" w:unhideWhenUsed="1" w:qFormat="1"/>
+    <w:lsdException w:name="heading 7" w:semiHidden="1" w:uiPriority="9" w:unhideWhenUsed="1" w:qFormat="1"/>
+    <w:lsdException w:name="heading 8" w:semiHidden="1" w:uiPriority="9" w:unhideWhenUsed="1" w:qFormat="1"/>
+    <w:lsdException w:name="heading 9" w:semiHidden="1" w:uiPriority="9" w:unhideWhenUsed="1" w:qFormat="1"/>
     <w:lsdException w:name="index 1" w:semiHidden="1" w:unhideWhenUsed="1"/>
     <w:lsdException w:name="index 2" w:semiHidden="1" w:unhideWhenUsed="1"/>
     <w:lsdException w:name="index 3" w:semiHidden="1" w:unhideWhenUsed="1"/>
@@ -1657,22 +1887,22 @@
     <w:lsdException w:name="index 7" w:semiHidden="1" w:unhideWhenUsed="1"/>
     <w:lsdException w:name="index 8" w:semiHidden="1" w:unhideWhenUsed="1"/>
     <w:lsdException w:name="index 9" w:semiHidden="1" w:unhideWhenUsed="1"/>
-    <w:lsdException w:name="toc 1" w:uiPriority="39" w:semiHidden="1" w:unhideWhenUsed="1"/>
-    <w:lsdException w:name="toc 2" w:uiPriority="39" w:semiHidden="1" w:unhideWhenUsed="1"/>
-    <w:lsdException w:name="toc 3" w:uiPriority="39" w:semiHidden="1" w:unhideWhenUsed="1"/>
-    <w:lsdException w:name="toc 4" w:uiPriority="39" w:semiHidden="1" w:unhideWhenUsed="1"/>
-    <w:lsdException w:name="toc 5" w:uiPriority="39" w:semiHidden="1" w:unhideWhenUsed="1"/>
-    <w:lsdException w:name="toc 6" w:uiPriority="39" w:semiHidden="1" w:unhideWhenUsed="1"/>
-    <w:lsdException w:name="toc 7" w:uiPriority="39" w:semiHidden="1" w:unhideWhenUsed="1"/>
-    <w:lsdException w:name="toc 8" w:uiPriority="39" w:semiHidden="1" w:unhideWhenUsed="1"/>
-    <w:lsdException w:name="toc 9" w:uiPriority="39" w:semiHidden="1" w:unhideWhenUsed="1"/>
+    <w:lsdException w:name="toc 1" w:semiHidden="1" w:uiPriority="39" w:unhideWhenUsed="1"/>
+    <w:lsdException w:name="toc 2" w:semiHidden="1" w:uiPriority="39" w:unhideWhenUsed="1"/>
+    <w:lsdException w:name="toc 3" w:semiHidden="1" w:uiPriority="39" w:unhideWhenUsed="1"/>
+    <w:lsdException w:name="toc 4" w:semiHidden="1" w:uiPriority="39" w:unhideWhenUsed="1"/>
+    <w:lsdException w:name="toc 5" w:semiHidden="1" w:uiPriority="39" w:unhideWhenUsed="1"/>
+    <w:lsdException w:name="toc 6" w:semiHidden="1" w:uiPriority="39" w:unhideWhenUsed="1"/>
+    <w:lsdException w:name="toc 7" w:semiHidden="1" w:uiPriority="39" w:unhideWhenUsed="1"/>
+    <w:lsdException w:name="toc 8" w:semiHidden="1" w:uiPriority="39" w:unhideWhenUsed="1"/>
+    <w:lsdException w:name="toc 9" w:semiHidden="1" w:uiPriority="39" w:unhideWhenUsed="1"/>
     <w:lsdException w:name="Normal Indent" w:semiHidden="1" w:unhideWhenUsed="1"/>
     <w:lsdException w:name="footnote text" w:semiHidden="1" w:unhideWhenUsed="1"/>
     <w:lsdException w:name="annotation text" w:semiHidden="1" w:unhideWhenUsed="1"/>
     <w:lsdException w:name="header" w:semiHidden="1" w:unhideWhenUsed="1"/>
     <w:lsdException w:name="footer" w:semiHidden="1" w:unhideWhenUsed="1"/>
     <w:lsdException w:name="index heading" w:semiHidden="1" w:unhideWhenUsed="1"/>
-    <w:lsdException w:name="caption" w:uiPriority="35" w:semiHidden="1" w:unhideWhenUsed="1" w:qFormat="1"/>
+    <w:lsdException w:name="caption" w:semiHidden="1" w:uiPriority="35" w:unhideWhenUsed="1" w:qFormat="1"/>
     <w:lsdException w:name="table of figures" w:semiHidden="1" w:unhideWhenUsed="1"/>
     <w:lsdException w:name="envelope address" w:semiHidden="1" w:unhideWhenUsed="1"/>
     <w:lsdException w:name="envelope return" w:semiHidden="1" w:unhideWhenUsed="1"/>
@@ -1703,7 +1933,7 @@
     <w:lsdException w:name="Title" w:uiPriority="10" w:qFormat="1"/>
     <w:lsdException w:name="Closing" w:semiHidden="1" w:unhideWhenUsed="1"/>
     <w:lsdException w:name="Signature" w:semiHidden="1" w:unhideWhenUsed="1"/>
-    <w:lsdException w:name="Default Paragraph Font" w:uiPriority="1" w:semiHidden="1" w:unhideWhenUsed="1"/>
+    <w:lsdException w:name="Default Paragraph Font" w:semiHidden="1" w:uiPriority="1" w:unhideWhenUsed="1"/>
     <w:lsdException w:name="Body Text" w:semiHidden="1" w:unhideWhenUsed="1"/>
     <w:lsdException w:name="Body Text Indent" w:semiHidden="1" w:unhideWhenUsed="1"/>
     <w:lsdException w:name="List Continue" w:semiHidden="1" w:unhideWhenUsed="1"/>
@@ -1903,8 +2133,8 @@
     <w:lsdException w:name="Subtle Reference" w:uiPriority="31" w:qFormat="1"/>
     <w:lsdException w:name="Intense Reference" w:uiPriority="32" w:qFormat="1"/>
     <w:lsdException w:name="Book Title" w:uiPriority="33" w:qFormat="1"/>
-    <w:lsdException w:name="Bibliography" w:uiPriority="37" w:semiHidden="1" w:unhideWhenUsed="1"/>
-    <w:lsdException w:name="TOC Heading" w:uiPriority="39" w:semiHidden="1" w:unhideWhenUsed="1" w:qFormat="1"/>
+    <w:lsdException w:name="Bibliography" w:semiHidden="1" w:uiPriority="37" w:unhideWhenUsed="1"/>
+    <w:lsdException w:name="TOC Heading" w:semiHidden="1" w:uiPriority="39" w:unhideWhenUsed="1" w:qFormat="1"/>
     <w:lsdException w:name="Plain Table 1" w:uiPriority="41"/>
     <w:lsdException w:name="Plain Table 2" w:uiPriority="42"/>
     <w:lsdException w:name="Plain Table 3" w:uiPriority="43"/>
@@ -2014,7 +2244,7 @@
     <w:lsdException w:name="Hashtag" w:semiHidden="1" w:unhideWhenUsed="1"/>
     <w:lsdException w:name="Unresolved Mention" w:semiHidden="1" w:unhideWhenUsed="1"/>
   </w:latentStyles>
-  <w:style w:type="paragraph" w:styleId="Normal" w:default="1">
+  <w:style w:type="paragraph" w:default="1" w:styleId="Normal">
     <w:name w:val="Normal"/>
     <w:qFormat/>
     <w:rsid w:val="001E5EC8"/>
@@ -2037,7 +2267,7 @@
       <w:outlineLvl w:val="0"/>
     </w:pPr>
     <w:rPr>
-      <w:rFonts w:asciiTheme="majorHAnsi" w:hAnsiTheme="majorHAnsi" w:eastAsiaTheme="majorEastAsia" w:cstheme="majorBidi"/>
+      <w:rFonts w:asciiTheme="majorHAnsi" w:eastAsiaTheme="majorEastAsia" w:hAnsiTheme="majorHAnsi" w:cstheme="majorBidi"/>
       <w:color w:val="2F5496" w:themeColor="accent1" w:themeShade="BF"/>
       <w:sz w:val="32"/>
       <w:szCs w:val="32"/>
@@ -2059,7 +2289,7 @@
       <w:outlineLvl w:val="1"/>
     </w:pPr>
     <w:rPr>
-      <w:rFonts w:asciiTheme="majorHAnsi" w:hAnsiTheme="majorHAnsi" w:eastAsiaTheme="majorEastAsia" w:cstheme="majorBidi"/>
+      <w:rFonts w:asciiTheme="majorHAnsi" w:eastAsiaTheme="majorEastAsia" w:hAnsiTheme="majorHAnsi" w:cstheme="majorBidi"/>
       <w:color w:val="2F5496" w:themeColor="accent1" w:themeShade="BF"/>
       <w:sz w:val="26"/>
       <w:szCs w:val="26"/>
@@ -2081,19 +2311,19 @@
       <w:outlineLvl w:val="2"/>
     </w:pPr>
     <w:rPr>
-      <w:rFonts w:asciiTheme="majorHAnsi" w:hAnsiTheme="majorHAnsi" w:eastAsiaTheme="majorEastAsia" w:cstheme="majorBidi"/>
+      <w:rFonts w:asciiTheme="majorHAnsi" w:eastAsiaTheme="majorEastAsia" w:hAnsiTheme="majorHAnsi" w:cstheme="majorBidi"/>
       <w:color w:val="1F3763" w:themeColor="accent1" w:themeShade="7F"/>
       <w:sz w:val="24"/>
       <w:szCs w:val="24"/>
     </w:rPr>
   </w:style>
-  <w:style w:type="character" w:styleId="DefaultParagraphFont" w:default="1">
+  <w:style w:type="character" w:default="1" w:styleId="DefaultParagraphFont">
     <w:name w:val="Default Paragraph Font"/>
     <w:uiPriority w:val="1"/>
     <w:semiHidden/>
     <w:unhideWhenUsed/>
   </w:style>
-  <w:style w:type="table" w:styleId="TableNormal" w:default="1">
+  <w:style w:type="table" w:default="1" w:styleId="TableNormal">
     <w:name w:val="Normal Table"/>
     <w:uiPriority w:val="99"/>
     <w:semiHidden/>
@@ -2108,48 +2338,48 @@
       </w:tblCellMar>
     </w:tblPr>
   </w:style>
-  <w:style w:type="numbering" w:styleId="NoList" w:default="1">
+  <w:style w:type="numbering" w:default="1" w:styleId="NoList">
     <w:name w:val="No List"/>
     <w:uiPriority w:val="99"/>
     <w:semiHidden/>
     <w:unhideWhenUsed/>
   </w:style>
-  <w:style w:type="character" w:styleId="Heading1Char" w:customStyle="1">
+  <w:style w:type="character" w:customStyle="1" w:styleId="Heading1Char">
     <w:name w:val="Heading 1 Char"/>
     <w:basedOn w:val="DefaultParagraphFont"/>
     <w:link w:val="Heading1"/>
     <w:uiPriority w:val="9"/>
     <w:rsid w:val="002E4AA5"/>
     <w:rPr>
-      <w:rFonts w:asciiTheme="majorHAnsi" w:hAnsiTheme="majorHAnsi" w:eastAsiaTheme="majorEastAsia" w:cstheme="majorBidi"/>
+      <w:rFonts w:asciiTheme="majorHAnsi" w:eastAsiaTheme="majorEastAsia" w:hAnsiTheme="majorHAnsi" w:cstheme="majorBidi"/>
       <w:color w:val="2F5496" w:themeColor="accent1" w:themeShade="BF"/>
       <w:sz w:val="32"/>
       <w:szCs w:val="32"/>
       <w:lang w:val="en-AU"/>
     </w:rPr>
   </w:style>
-  <w:style w:type="character" w:styleId="Heading2Char" w:customStyle="1">
+  <w:style w:type="character" w:customStyle="1" w:styleId="Heading2Char">
     <w:name w:val="Heading 2 Char"/>
     <w:basedOn w:val="DefaultParagraphFont"/>
     <w:link w:val="Heading2"/>
     <w:uiPriority w:val="9"/>
     <w:rsid w:val="002B4651"/>
     <w:rPr>
-      <w:rFonts w:asciiTheme="majorHAnsi" w:hAnsiTheme="majorHAnsi" w:eastAsiaTheme="majorEastAsia" w:cstheme="majorBidi"/>
+      <w:rFonts w:asciiTheme="majorHAnsi" w:eastAsiaTheme="majorEastAsia" w:hAnsiTheme="majorHAnsi" w:cstheme="majorBidi"/>
       <w:color w:val="2F5496" w:themeColor="accent1" w:themeShade="BF"/>
       <w:sz w:val="26"/>
       <w:szCs w:val="26"/>
       <w:lang w:val="en-AU"/>
     </w:rPr>
   </w:style>
-  <w:style w:type="character" w:styleId="Heading3Char" w:customStyle="1">
+  <w:style w:type="character" w:customStyle="1" w:styleId="Heading3Char">
     <w:name w:val="Heading 3 Char"/>
     <w:basedOn w:val="DefaultParagraphFont"/>
     <w:link w:val="Heading3"/>
     <w:uiPriority w:val="9"/>
     <w:rsid w:val="002B4651"/>
     <w:rPr>
-      <w:rFonts w:asciiTheme="majorHAnsi" w:hAnsiTheme="majorHAnsi" w:eastAsiaTheme="majorEastAsia" w:cstheme="majorBidi"/>
+      <w:rFonts w:asciiTheme="majorHAnsi" w:eastAsiaTheme="majorEastAsia" w:hAnsiTheme="majorHAnsi" w:cstheme="majorBidi"/>
       <w:color w:val="1F3763" w:themeColor="accent1" w:themeShade="7F"/>
       <w:sz w:val="24"/>
       <w:szCs w:val="24"/>
@@ -2175,7 +2405,7 @@
       <w:color w:val="404040" w:themeColor="text1" w:themeTint="BF"/>
     </w:rPr>
   </w:style>
-  <w:style w:type="character" w:styleId="QuoteChar" w:customStyle="1">
+  <w:style w:type="character" w:customStyle="1" w:styleId="QuoteChar">
     <w:name w:val="Quote Char"/>
     <w:basedOn w:val="DefaultParagraphFont"/>
     <w:link w:val="Quote"/>
@@ -2218,7 +2448,7 @@
       <w:spacing w:val="15"/>
     </w:rPr>
   </w:style>
-  <w:style w:type="character" w:styleId="SubtitleChar" w:customStyle="1">
+  <w:style w:type="character" w:customStyle="1" w:styleId="SubtitleChar">
     <w:name w:val="Subtitle Char"/>
     <w:basedOn w:val="DefaultParagraphFont"/>
     <w:link w:val="Subtitle"/>
@@ -2243,7 +2473,7 @@
       <w:lang w:eastAsia="en-US"/>
     </w:rPr>
   </w:style>
-  <w:style w:type="character" w:styleId="NoSpacingChar" w:customStyle="1">
+  <w:style w:type="character" w:customStyle="1" w:styleId="NoSpacingChar">
     <w:name w:val="No Spacing Char"/>
     <w:basedOn w:val="DefaultParagraphFont"/>
     <w:link w:val="NoSpacing"/>
@@ -2253,40 +2483,526 @@
       <w:lang w:eastAsia="en-US"/>
     </w:rPr>
   </w:style>
+  <w:style w:type="character" w:styleId="Hyperlink">
+    <w:name w:val="Hyperlink"/>
+    <w:basedOn w:val="DefaultParagraphFont"/>
+    <w:uiPriority w:val="99"/>
+    <w:unhideWhenUsed/>
+    <w:rPr>
+      <w:color w:val="0563C1" w:themeColor="hyperlink"/>
+      <w:u w:val="single"/>
+    </w:rPr>
+  </w:style>
 </w:styles>
 </file>
 
 <file path=word/glossary/document.xml><?xml version="1.0" encoding="utf-8"?>
-<w:glossaryDocument xmlns:w14="http://schemas.microsoft.com/office/word/2010/wordml" xmlns:w="http://schemas.openxmlformats.org/wordprocessingml/2006/main">
-  <w:docParts>
-    <w:docPart>
-      <w:docPartPr>
-        <w:name w:val="DefaultPlaceholder_1081868574"/>
-        <w:category>
-          <w:name w:val="General"/>
-          <w:gallery w:val="placeholder"/>
-        </w:category>
-        <w:types>
-          <w:type w:val="bbPlcHdr"/>
-        </w:types>
-        <w:behaviors>
-          <w:behavior w:val="content"/>
-        </w:behaviors>
-        <w:guid w:val="{2a370d9c-1401-4d8a-a2e1-5e03bf104606}"/>
-      </w:docPartPr>
-      <w:docPartBody>
-        <w:p>
-          <w:r>
-            <w:rPr>
-              <w:rStyle w:val="PlaceholderText"/>
-            </w:rPr>
-            <w:t/>
-          </w:r>
-        </w:p>
-      </w:docPartBody>
-    </w:docPart>
-  </w:docParts>
-</w:glossaryDocument>
+<w:glossaryDocument xmlns:wpc="http://schemas.microsoft.com/office/word/2010/wordprocessingCanvas" xmlns:cx="http://schemas.microsoft.com/office/drawing/2014/chartex" xmlns:cx1="http://schemas.microsoft.com/office/drawing/2015/9/8/chartex" xmlns:cx2="http://schemas.microsoft.com/office/drawing/2015/10/21/chartex" xmlns:cx3="http://schemas.microsoft.com/office/drawing/2016/5/9/chartex" xmlns:cx4="http://schemas.microsoft.com/office/drawing/2016/5/10/chartex" xmlns:cx5="http://schemas.microsoft.com/office/drawing/2016/5/11/chartex" xmlns:cx6="http://schemas.microsoft.com/office/drawing/2016/5/12/chartex" xmlns:cx7="http://schemas.microsoft.com/office/drawing/2016/5/13/chartex" xmlns:cx8="http://schemas.microsoft.com/office/drawing/2016/5/14/chartex" xmlns:mc="http://schemas.openxmlformats.org/markup-compatibility/2006" xmlns:aink="http://schemas.microsoft.com/office/drawing/2016/ink" xmlns:am3d="http://schemas.microsoft.com/office/drawing/2017/model3d" xmlns:o="urn:schemas-microsoft-com:office:office" xmlns:r="http://schemas.openxmlformats.org/officeDocument/2006/relationships" xmlns:m="http://schemas.openxmlformats.org/officeDocument/2006/math" xmlns:v="urn:schemas-microsoft-com:vml" xmlns:wp14="http://schemas.microsoft.com/office/word/2010/wordprocessingDrawing" xmlns:wp="http://schemas.openxmlformats.org/drawingml/2006/wordprocessingDrawing" xmlns:w10="urn:schemas-microsoft-com:office:word" xmlns:w="http://schemas.openxmlformats.org/wordprocessingml/2006/main" xmlns:w14="http://schemas.microsoft.com/office/word/2010/wordml" xmlns:w15="http://schemas.microsoft.com/office/word/2012/wordml" xmlns:w16cid="http://schemas.microsoft.com/office/word/2016/wordml/cid" xmlns:w16se="http://schemas.microsoft.com/office/word/2015/wordml/symex" xmlns:wpg="http://schemas.microsoft.com/office/word/2010/wordprocessingGroup" xmlns:wpi="http://schemas.microsoft.com/office/word/2010/wordprocessingInk" xmlns:wne="http://schemas.microsoft.com/office/word/2006/wordml" xmlns:wps="http://schemas.microsoft.com/office/word/2010/wordprocessingShape" mc:Ignorable="w14 w15 w16se w16cid wp14"/>
+</file>
+
+<file path=word/glossary/fontTable.xml><?xml version="1.0" encoding="utf-8"?>
+<w:fonts xmlns:mc="http://schemas.openxmlformats.org/markup-compatibility/2006" xmlns:r="http://schemas.openxmlformats.org/officeDocument/2006/relationships" xmlns:w="http://schemas.openxmlformats.org/wordprocessingml/2006/main" xmlns:w14="http://schemas.microsoft.com/office/word/2010/wordml" xmlns:w15="http://schemas.microsoft.com/office/word/2012/wordml" xmlns:w16cid="http://schemas.microsoft.com/office/word/2016/wordml/cid" xmlns:w16se="http://schemas.microsoft.com/office/word/2015/wordml/symex" mc:Ignorable="w14 w15 w16se w16cid">
+  <w:font w:name="Calibri">
+    <w:panose1 w:val="020F0502020204030204"/>
+    <w:charset w:val="00"/>
+    <w:family w:val="swiss"/>
+    <w:pitch w:val="variable"/>
+    <w:sig w:usb0="E0002AFF" w:usb1="C000247B" w:usb2="00000009" w:usb3="00000000" w:csb0="000001FF" w:csb1="00000000"/>
+  </w:font>
+  <w:font w:name="Yu Mincho">
+    <w:altName w:val="游明朝"/>
+    <w:charset w:val="80"/>
+    <w:family w:val="roman"/>
+    <w:pitch w:val="variable"/>
+    <w:sig w:usb0="800002E7" w:usb1="2AC7FCFF" w:usb2="00000012" w:usb3="00000000" w:csb0="0002009F" w:csb1="00000000"/>
+  </w:font>
+  <w:font w:name="Times New Roman">
+    <w:panose1 w:val="02020603050405020304"/>
+    <w:charset w:val="00"/>
+    <w:family w:val="roman"/>
+    <w:pitch w:val="variable"/>
+    <w:sig w:usb0="E0002EFF" w:usb1="C000785B" w:usb2="00000009" w:usb3="00000000" w:csb0="000001FF" w:csb1="00000000"/>
+  </w:font>
+  <w:font w:name="Calibri Light">
+    <w:panose1 w:val="020F0302020204030204"/>
+    <w:charset w:val="00"/>
+    <w:family w:val="swiss"/>
+    <w:pitch w:val="variable"/>
+    <w:sig w:usb0="E0002AFF" w:usb1="C000247B" w:usb2="00000009" w:usb3="00000000" w:csb0="000001FF" w:csb1="00000000"/>
+  </w:font>
+  <w:font w:name="Yu Gothic Light">
+    <w:altName w:val="游ゴシック Light"/>
+    <w:panose1 w:val="020B0300000000000000"/>
+    <w:charset w:val="80"/>
+    <w:family w:val="swiss"/>
+    <w:pitch w:val="variable"/>
+    <w:sig w:usb0="E00002FF" w:usb1="2AC7FDFF" w:usb2="00000016" w:usb3="00000000" w:csb0="0002009F" w:csb1="00000000"/>
+  </w:font>
+</w:fonts>
+</file>
+
+<file path=word/glossary/settings.xml><?xml version="1.0" encoding="utf-8"?>
+<w:settings xmlns:mc="http://schemas.openxmlformats.org/markup-compatibility/2006" xmlns:o="urn:schemas-microsoft-com:office:office" xmlns:r="http://schemas.openxmlformats.org/officeDocument/2006/relationships" xmlns:m="http://schemas.openxmlformats.org/officeDocument/2006/math" xmlns:v="urn:schemas-microsoft-com:vml" xmlns:w10="urn:schemas-microsoft-com:office:word" xmlns:w="http://schemas.openxmlformats.org/wordprocessingml/2006/main" xmlns:w14="http://schemas.microsoft.com/office/word/2010/wordml" xmlns:w15="http://schemas.microsoft.com/office/word/2012/wordml" xmlns:w16cid="http://schemas.microsoft.com/office/word/2016/wordml/cid" xmlns:w16se="http://schemas.microsoft.com/office/word/2015/wordml/symex" xmlns:sl="http://schemas.openxmlformats.org/schemaLibrary/2006/main" mc:Ignorable="w14 w15 w16se w16cid">
+  <w:defaultTabStop w:val="720"/>
+  <w:characterSpacingControl w:val="doNotCompress"/>
+  <w:compat>
+    <w:useFELayout/>
+    <w:compatSetting w:name="compatibilityMode" w:uri="http://schemas.microsoft.com/office/word" w:val="12"/>
+  </w:compat>
+  <w:rsids>
+    <w:rsidRoot w:val="00C07336"/>
+    <w:rsid w:val="00C07336"/>
+  </w:rsids>
+  <m:mathPr>
+    <m:mathFont m:val="Cambria Math"/>
+    <m:brkBin m:val="before"/>
+    <m:brkBinSub m:val="--"/>
+    <m:smallFrac m:val="0"/>
+    <m:dispDef/>
+    <m:lMargin m:val="0"/>
+    <m:rMargin m:val="0"/>
+    <m:defJc m:val="centerGroup"/>
+    <m:wrapIndent m:val="1440"/>
+    <m:intLim m:val="subSup"/>
+    <m:naryLim m:val="undOvr"/>
+  </m:mathPr>
+  <w:themeFontLang w:val="en-AU"/>
+  <w:clrSchemeMapping w:bg1="light1" w:t1="dark1" w:bg2="light2" w:t2="dark2" w:accent1="accent1" w:accent2="accent2" w:accent3="accent3" w:accent4="accent4" w:accent5="accent5" w:accent6="accent6" w:hyperlink="hyperlink" w:followedHyperlink="followedHyperlink"/>
+  <w:decimalSymbol w:val="."/>
+  <w:listSeparator w:val=","/>
+</w:settings>
+</file>
+
+<file path=word/glossary/styles.xml><?xml version="1.0" encoding="utf-8"?>
+<w:styles xmlns:mc="http://schemas.openxmlformats.org/markup-compatibility/2006" xmlns:r="http://schemas.openxmlformats.org/officeDocument/2006/relationships" xmlns:w="http://schemas.openxmlformats.org/wordprocessingml/2006/main" xmlns:w14="http://schemas.microsoft.com/office/word/2010/wordml" xmlns:w15="http://schemas.microsoft.com/office/word/2012/wordml" xmlns:w16cid="http://schemas.microsoft.com/office/word/2016/wordml/cid" xmlns:w16se="http://schemas.microsoft.com/office/word/2015/wordml/symex" mc:Ignorable="w14 w15 w16se w16cid">
+  <w:docDefaults>
+    <w:rPrDefault>
+      <w:rPr>
+        <w:rFonts w:asciiTheme="minorHAnsi" w:eastAsiaTheme="minorEastAsia" w:hAnsiTheme="minorHAnsi" w:cstheme="minorBidi"/>
+        <w:sz w:val="22"/>
+        <w:szCs w:val="22"/>
+        <w:lang w:val="en-AU" w:eastAsia="en-AU" w:bidi="ar-SA"/>
+      </w:rPr>
+    </w:rPrDefault>
+    <w:pPrDefault>
+      <w:pPr>
+        <w:spacing w:after="160" w:line="259" w:lineRule="auto"/>
+      </w:pPr>
+    </w:pPrDefault>
+  </w:docDefaults>
+  <w:latentStyles w:defLockedState="0" w:defUIPriority="99" w:defSemiHidden="0" w:defUnhideWhenUsed="0" w:defQFormat="0" w:count="375">
+    <w:lsdException w:name="Normal" w:uiPriority="0" w:qFormat="1"/>
+    <w:lsdException w:name="heading 1" w:uiPriority="9" w:qFormat="1"/>
+    <w:lsdException w:name="heading 2" w:semiHidden="1" w:uiPriority="9" w:unhideWhenUsed="1" w:qFormat="1"/>
+    <w:lsdException w:name="heading 3" w:semiHidden="1" w:uiPriority="9" w:unhideWhenUsed="1" w:qFormat="1"/>
+    <w:lsdException w:name="heading 4" w:semiHidden="1" w:uiPriority="9" w:unhideWhenUsed="1" w:qFormat="1"/>
+    <w:lsdException w:name="heading 5" w:semiHidden="1" w:uiPriority="9" w:unhideWhenUsed="1" w:qFormat="1"/>
+    <w:lsdException w:name="heading 6" w:semiHidden="1" w:uiPriority="9" w:unhideWhenUsed="1" w:qFormat="1"/>
+    <w:lsdException w:name="heading 7" w:semiHidden="1" w:uiPriority="9" w:unhideWhenUsed="1" w:qFormat="1"/>
+    <w:lsdException w:name="heading 8" w:semiHidden="1" w:uiPriority="9" w:unhideWhenUsed="1" w:qFormat="1"/>
+    <w:lsdException w:name="heading 9" w:semiHidden="1" w:uiPriority="9" w:unhideWhenUsed="1" w:qFormat="1"/>
+    <w:lsdException w:name="index 1" w:semiHidden="1" w:unhideWhenUsed="1"/>
+    <w:lsdException w:name="index 2" w:semiHidden="1" w:unhideWhenUsed="1"/>
+    <w:lsdException w:name="index 3" w:semiHidden="1" w:unhideWhenUsed="1"/>
+    <w:lsdException w:name="index 4" w:semiHidden="1" w:unhideWhenUsed="1"/>
+    <w:lsdException w:name="index 5" w:semiHidden="1" w:unhideWhenUsed="1"/>
+    <w:lsdException w:name="index 6" w:semiHidden="1" w:unhideWhenUsed="1"/>
+    <w:lsdException w:name="index 7" w:semiHidden="1" w:unhideWhenUsed="1"/>
+    <w:lsdException w:name="index 8" w:semiHidden="1" w:unhideWhenUsed="1"/>
+    <w:lsdException w:name="index 9" w:semiHidden="1" w:unhideWhenUsed="1"/>
+    <w:lsdException w:name="toc 1" w:semiHidden="1" w:uiPriority="39" w:unhideWhenUsed="1"/>
+    <w:lsdException w:name="toc 2" w:semiHidden="1" w:uiPriority="39" w:unhideWhenUsed="1"/>
+    <w:lsdException w:name="toc 3" w:semiHidden="1" w:uiPriority="39" w:unhideWhenUsed="1"/>
+    <w:lsdException w:name="toc 4" w:semiHidden="1" w:uiPriority="39" w:unhideWhenUsed="1"/>
+    <w:lsdException w:name="toc 5" w:semiHidden="1" w:uiPriority="39" w:unhideWhenUsed="1"/>
+    <w:lsdException w:name="toc 6" w:semiHidden="1" w:uiPriority="39" w:unhideWhenUsed="1"/>
+    <w:lsdException w:name="toc 7" w:semiHidden="1" w:uiPriority="39" w:unhideWhenUsed="1"/>
+    <w:lsdException w:name="toc 8" w:semiHidden="1" w:uiPriority="39" w:unhideWhenUsed="1"/>
+    <w:lsdException w:name="toc 9" w:semiHidden="1" w:uiPriority="39" w:unhideWhenUsed="1"/>
+    <w:lsdException w:name="Normal Indent" w:semiHidden="1" w:unhideWhenUsed="1"/>
+    <w:lsdException w:name="footnote text" w:semiHidden="1" w:unhideWhenUsed="1"/>
+    <w:lsdException w:name="annotation text" w:semiHidden="1" w:unhideWhenUsed="1"/>
+    <w:lsdException w:name="header" w:semiHidden="1" w:unhideWhenUsed="1"/>
+    <w:lsdException w:name="footer" w:semiHidden="1" w:unhideWhenUsed="1"/>
+    <w:lsdException w:name="index heading" w:semiHidden="1" w:unhideWhenUsed="1"/>
+    <w:lsdException w:name="caption" w:semiHidden="1" w:uiPriority="35" w:unhideWhenUsed="1" w:qFormat="1"/>
+    <w:lsdException w:name="table of figures" w:semiHidden="1" w:unhideWhenUsed="1"/>
+    <w:lsdException w:name="envelope address" w:semiHidden="1" w:unhideWhenUsed="1"/>
+    <w:lsdException w:name="envelope return" w:semiHidden="1" w:unhideWhenUsed="1"/>
+    <w:lsdException w:name="footnote reference" w:semiHidden="1" w:unhideWhenUsed="1"/>
+    <w:lsdException w:name="annotation reference" w:semiHidden="1" w:unhideWhenUsed="1"/>
+    <w:lsdException w:name="line number" w:semiHidden="1" w:unhideWhenUsed="1"/>
+    <w:lsdException w:name="page number" w:semiHidden="1" w:unhideWhenUsed="1"/>
+    <w:lsdException w:name="endnote reference" w:semiHidden="1" w:unhideWhenUsed="1"/>
+    <w:lsdException w:name="endnote text" w:semiHidden="1" w:unhideWhenUsed="1"/>
+    <w:lsdException w:name="table of authorities" w:semiHidden="1" w:unhideWhenUsed="1"/>
+    <w:lsdException w:name="macro" w:semiHidden="1" w:unhideWhenUsed="1"/>
+    <w:lsdException w:name="toa heading" w:semiHidden="1" w:unhideWhenUsed="1"/>
+    <w:lsdException w:name="List" w:semiHidden="1" w:unhideWhenUsed="1"/>
+    <w:lsdException w:name="List Bullet" w:semiHidden="1" w:unhideWhenUsed="1"/>
+    <w:lsdException w:name="List Number" w:semiHidden="1" w:unhideWhenUsed="1"/>
+    <w:lsdException w:name="List 2" w:semiHidden="1" w:unhideWhenUsed="1"/>
+    <w:lsdException w:name="List 3" w:semiHidden="1" w:unhideWhenUsed="1"/>
+    <w:lsdException w:name="List 4" w:semiHidden="1" w:unhideWhenUsed="1"/>
+    <w:lsdException w:name="List 5" w:semiHidden="1" w:unhideWhenUsed="1"/>
+    <w:lsdException w:name="List Bullet 2" w:semiHidden="1" w:unhideWhenUsed="1"/>
+    <w:lsdException w:name="List Bullet 3" w:semiHidden="1" w:unhideWhenUsed="1"/>
+    <w:lsdException w:name="List Bullet 4" w:semiHidden="1" w:unhideWhenUsed="1"/>
+    <w:lsdException w:name="List Bullet 5" w:semiHidden="1" w:unhideWhenUsed="1"/>
+    <w:lsdException w:name="List Number 2" w:semiHidden="1" w:unhideWhenUsed="1"/>
+    <w:lsdException w:name="List Number 3" w:semiHidden="1" w:unhideWhenUsed="1"/>
+    <w:lsdException w:name="List Number 4" w:semiHidden="1" w:unhideWhenUsed="1"/>
+    <w:lsdException w:name="List Number 5" w:semiHidden="1" w:unhideWhenUsed="1"/>
+    <w:lsdException w:name="Title" w:uiPriority="10" w:qFormat="1"/>
+    <w:lsdException w:name="Closing" w:semiHidden="1" w:unhideWhenUsed="1"/>
+    <w:lsdException w:name="Signature" w:semiHidden="1" w:unhideWhenUsed="1"/>
+    <w:lsdException w:name="Default Paragraph Font" w:semiHidden="1" w:uiPriority="1" w:unhideWhenUsed="1"/>
+    <w:lsdException w:name="Body Text" w:semiHidden="1" w:unhideWhenUsed="1"/>
+    <w:lsdException w:name="Body Text Indent" w:semiHidden="1" w:unhideWhenUsed="1"/>
+    <w:lsdException w:name="List Continue" w:semiHidden="1" w:unhideWhenUsed="1"/>
+    <w:lsdException w:name="List Continue 2" w:semiHidden="1" w:unhideWhenUsed="1"/>
+    <w:lsdException w:name="List Continue 3" w:semiHidden="1" w:unhideWhenUsed="1"/>
+    <w:lsdException w:name="List Continue 4" w:semiHidden="1" w:unhideWhenUsed="1"/>
+    <w:lsdException w:name="List Continue 5" w:semiHidden="1" w:unhideWhenUsed="1"/>
+    <w:lsdException w:name="Message Header" w:semiHidden="1" w:unhideWhenUsed="1"/>
+    <w:lsdException w:name="Subtitle" w:uiPriority="11" w:qFormat="1"/>
+    <w:lsdException w:name="Salutation" w:semiHidden="1" w:unhideWhenUsed="1"/>
+    <w:lsdException w:name="Date" w:semiHidden="1" w:unhideWhenUsed="1"/>
+    <w:lsdException w:name="Body Text First Indent" w:semiHidden="1" w:unhideWhenUsed="1"/>
+    <w:lsdException w:name="Body Text First Indent 2" w:semiHidden="1" w:unhideWhenUsed="1"/>
+    <w:lsdException w:name="Note Heading" w:semiHidden="1" w:unhideWhenUsed="1"/>
+    <w:lsdException w:name="Body Text 2" w:semiHidden="1" w:unhideWhenUsed="1"/>
+    <w:lsdException w:name="Body Text 3" w:semiHidden="1" w:unhideWhenUsed="1"/>
+    <w:lsdException w:name="Body Text Indent 2" w:semiHidden="1" w:unhideWhenUsed="1"/>
+    <w:lsdException w:name="Body Text Indent 3" w:semiHidden="1" w:unhideWhenUsed="1"/>
+    <w:lsdException w:name="Block Text" w:semiHidden="1" w:unhideWhenUsed="1"/>
+    <w:lsdException w:name="Hyperlink" w:semiHidden="1" w:unhideWhenUsed="1"/>
+    <w:lsdException w:name="FollowedHyperlink" w:semiHidden="1" w:unhideWhenUsed="1"/>
+    <w:lsdException w:name="Strong" w:uiPriority="22" w:qFormat="1"/>
+    <w:lsdException w:name="Emphasis" w:uiPriority="20" w:qFormat="1"/>
+    <w:lsdException w:name="Document Map" w:semiHidden="1" w:unhideWhenUsed="1"/>
+    <w:lsdException w:name="Plain Text" w:semiHidden="1" w:unhideWhenUsed="1"/>
+    <w:lsdException w:name="E-mail Signature" w:semiHidden="1" w:unhideWhenUsed="1"/>
+    <w:lsdException w:name="HTML Top of Form" w:semiHidden="1" w:unhideWhenUsed="1"/>
+    <w:lsdException w:name="HTML Bottom of Form" w:semiHidden="1" w:unhideWhenUsed="1"/>
+    <w:lsdException w:name="Normal (Web)" w:semiHidden="1" w:unhideWhenUsed="1"/>
+    <w:lsdException w:name="HTML Acronym" w:semiHidden="1" w:unhideWhenUsed="1"/>
+    <w:lsdException w:name="HTML Address" w:semiHidden="1" w:unhideWhenUsed="1"/>
+    <w:lsdException w:name="HTML Cite" w:semiHidden="1" w:unhideWhenUsed="1"/>
+    <w:lsdException w:name="HTML Code" w:semiHidden="1" w:unhideWhenUsed="1"/>
+    <w:lsdException w:name="HTML Definition" w:semiHidden="1" w:unhideWhenUsed="1"/>
+    <w:lsdException w:name="HTML Keyboard" w:semiHidden="1" w:unhideWhenUsed="1"/>
+    <w:lsdException w:name="HTML Preformatted" w:semiHidden="1" w:unhideWhenUsed="1"/>
+    <w:lsdException w:name="HTML Sample" w:semiHidden="1" w:unhideWhenUsed="1"/>
+    <w:lsdException w:name="HTML Typewriter" w:semiHidden="1" w:unhideWhenUsed="1"/>
+    <w:lsdException w:name="HTML Variable" w:semiHidden="1" w:unhideWhenUsed="1"/>
+    <w:lsdException w:name="Normal Table" w:semiHidden="1" w:unhideWhenUsed="1"/>
+    <w:lsdException w:name="annotation subject" w:semiHidden="1" w:unhideWhenUsed="1"/>
+    <w:lsdException w:name="No List" w:semiHidden="1" w:unhideWhenUsed="1"/>
+    <w:lsdException w:name="Outline List 1" w:semiHidden="1" w:unhideWhenUsed="1"/>
+    <w:lsdException w:name="Outline List 2" w:semiHidden="1" w:unhideWhenUsed="1"/>
+    <w:lsdException w:name="Outline List 3" w:semiHidden="1" w:unhideWhenUsed="1"/>
+    <w:lsdException w:name="Table Simple 1" w:semiHidden="1" w:unhideWhenUsed="1"/>
+    <w:lsdException w:name="Table Simple 2" w:semiHidden="1" w:unhideWhenUsed="1"/>
+    <w:lsdException w:name="Table Simple 3" w:semiHidden="1" w:unhideWhenUsed="1"/>
+    <w:lsdException w:name="Table Classic 1" w:semiHidden="1" w:unhideWhenUsed="1"/>
+    <w:lsdException w:name="Table Classic 2" w:semiHidden="1" w:unhideWhenUsed="1"/>
+    <w:lsdException w:name="Table Classic 3" w:semiHidden="1" w:unhideWhenUsed="1"/>
+    <w:lsdException w:name="Table Classic 4" w:semiHidden="1" w:unhideWhenUsed="1"/>
+    <w:lsdException w:name="Table Colorful 1" w:semiHidden="1" w:unhideWhenUsed="1"/>
+    <w:lsdException w:name="Table Colorful 2" w:semiHidden="1" w:unhideWhenUsed="1"/>
+    <w:lsdException w:name="Table Colorful 3" w:semiHidden="1" w:unhideWhenUsed="1"/>
+    <w:lsdException w:name="Table Columns 1" w:semiHidden="1" w:unhideWhenUsed="1"/>
+    <w:lsdException w:name="Table Columns 2" w:semiHidden="1" w:unhideWhenUsed="1"/>
+    <w:lsdException w:name="Table Columns 3" w:semiHidden="1" w:unhideWhenUsed="1"/>
+    <w:lsdException w:name="Table Columns 4" w:semiHidden="1" w:unhideWhenUsed="1"/>
+    <w:lsdException w:name="Table Columns 5" w:semiHidden="1" w:unhideWhenUsed="1"/>
+    <w:lsdException w:name="Table Grid 1" w:semiHidden="1" w:unhideWhenUsed="1"/>
+    <w:lsdException w:name="Table Grid 2" w:semiHidden="1" w:unhideWhenUsed="1"/>
+    <w:lsdException w:name="Table Grid 3" w:semiHidden="1" w:unhideWhenUsed="1"/>
+    <w:lsdException w:name="Table Grid 4" w:semiHidden="1" w:unhideWhenUsed="1"/>
+    <w:lsdException w:name="Table Grid 5" w:semiHidden="1" w:unhideWhenUsed="1"/>
+    <w:lsdException w:name="Table Grid 6" w:semiHidden="1" w:unhideWhenUsed="1"/>
+    <w:lsdException w:name="Table Grid 7" w:semiHidden="1" w:unhideWhenUsed="1"/>
+    <w:lsdException w:name="Table Grid 8" w:semiHidden="1" w:unhideWhenUsed="1"/>
+    <w:lsdException w:name="Table List 1" w:semiHidden="1" w:unhideWhenUsed="1"/>
+    <w:lsdException w:name="Table List 2" w:semiHidden="1" w:unhideWhenUsed="1"/>
+    <w:lsdException w:name="Table List 3" w:semiHidden="1" w:unhideWhenUsed="1"/>
+    <w:lsdException w:name="Table List 4" w:semiHidden="1" w:unhideWhenUsed="1"/>
+    <w:lsdException w:name="Table List 5" w:semiHidden="1" w:unhideWhenUsed="1"/>
+    <w:lsdException w:name="Table List 6" w:semiHidden="1" w:unhideWhenUsed="1"/>
+    <w:lsdException w:name="Table List 7" w:semiHidden="1" w:unhideWhenUsed="1"/>
+    <w:lsdException w:name="Table List 8" w:semiHidden="1" w:unhideWhenUsed="1"/>
+    <w:lsdException w:name="Table 3D effects 1" w:semiHidden="1" w:unhideWhenUsed="1"/>
+    <w:lsdException w:name="Table 3D effects 2" w:semiHidden="1" w:unhideWhenUsed="1"/>
+    <w:lsdException w:name="Table 3D effects 3" w:semiHidden="1" w:unhideWhenUsed="1"/>
+    <w:lsdException w:name="Table Contemporary" w:semiHidden="1" w:unhideWhenUsed="1"/>
+    <w:lsdException w:name="Table Elegant" w:semiHidden="1" w:unhideWhenUsed="1"/>
+    <w:lsdException w:name="Table Professional" w:semiHidden="1" w:unhideWhenUsed="1"/>
+    <w:lsdException w:name="Table Subtle 1" w:semiHidden="1" w:unhideWhenUsed="1"/>
+    <w:lsdException w:name="Table Subtle 2" w:semiHidden="1" w:unhideWhenUsed="1"/>
+    <w:lsdException w:name="Table Web 1" w:semiHidden="1" w:unhideWhenUsed="1"/>
+    <w:lsdException w:name="Table Web 2" w:semiHidden="1" w:unhideWhenUsed="1"/>
+    <w:lsdException w:name="Table Web 3" w:semiHidden="1" w:unhideWhenUsed="1"/>
+    <w:lsdException w:name="Balloon Text" w:semiHidden="1" w:unhideWhenUsed="1"/>
+    <w:lsdException w:name="Table Grid" w:uiPriority="39"/>
+    <w:lsdException w:name="Table Theme" w:semiHidden="1" w:unhideWhenUsed="1"/>
+    <w:lsdException w:name="Placeholder Text" w:semiHidden="1"/>
+    <w:lsdException w:name="No Spacing" w:uiPriority="1" w:qFormat="1"/>
+    <w:lsdException w:name="Light Shading" w:uiPriority="60"/>
+    <w:lsdException w:name="Light List" w:uiPriority="61"/>
+    <w:lsdException w:name="Light Grid" w:uiPriority="62"/>
+    <w:lsdException w:name="Medium Shading 1" w:uiPriority="63"/>
+    <w:lsdException w:name="Medium Shading 2" w:uiPriority="64"/>
+    <w:lsdException w:name="Medium List 1" w:uiPriority="65"/>
+    <w:lsdException w:name="Medium List 2" w:uiPriority="66"/>
+    <w:lsdException w:name="Medium Grid 1" w:uiPriority="67"/>
+    <w:lsdException w:name="Medium Grid 2" w:uiPriority="68"/>
+    <w:lsdException w:name="Medium Grid 3" w:uiPriority="69"/>
+    <w:lsdException w:name="Dark List" w:uiPriority="70"/>
+    <w:lsdException w:name="Colorful Shading" w:uiPriority="71"/>
+    <w:lsdException w:name="Colorful List" w:uiPriority="72"/>
+    <w:lsdException w:name="Colorful Grid" w:uiPriority="73"/>
+    <w:lsdException w:name="Light Shading Accent 1" w:uiPriority="60"/>
+    <w:lsdException w:name="Light List Accent 1" w:uiPriority="61"/>
+    <w:lsdException w:name="Light Grid Accent 1" w:uiPriority="62"/>
+    <w:lsdException w:name="Medium Shading 1 Accent 1" w:uiPriority="63"/>
+    <w:lsdException w:name="Medium Shading 2 Accent 1" w:uiPriority="64"/>
+    <w:lsdException w:name="Medium List 1 Accent 1" w:uiPriority="65"/>
+    <w:lsdException w:name="Revision" w:semiHidden="1"/>
+    <w:lsdException w:name="List Paragraph" w:uiPriority="34" w:qFormat="1"/>
+    <w:lsdException w:name="Quote" w:uiPriority="29" w:qFormat="1"/>
+    <w:lsdException w:name="Intense Quote" w:uiPriority="30" w:qFormat="1"/>
+    <w:lsdException w:name="Medium List 2 Accent 1" w:uiPriority="66"/>
+    <w:lsdException w:name="Medium Grid 1 Accent 1" w:uiPriority="67"/>
+    <w:lsdException w:name="Medium Grid 2 Accent 1" w:uiPriority="68"/>
+    <w:lsdException w:name="Medium Grid 3 Accent 1" w:uiPriority="69"/>
+    <w:lsdException w:name="Dark List Accent 1" w:uiPriority="70"/>
+    <w:lsdException w:name="Colorful Shading Accent 1" w:uiPriority="71"/>
+    <w:lsdException w:name="Colorful List Accent 1" w:uiPriority="72"/>
+    <w:lsdException w:name="Colorful Grid Accent 1" w:uiPriority="73"/>
+    <w:lsdException w:name="Light Shading Accent 2" w:uiPriority="60"/>
+    <w:lsdException w:name="Light List Accent 2" w:uiPriority="61"/>
+    <w:lsdException w:name="Light Grid Accent 2" w:uiPriority="62"/>
+    <w:lsdException w:name="Medium Shading 1 Accent 2" w:uiPriority="63"/>
+    <w:lsdException w:name="Medium Shading 2 Accent 2" w:uiPriority="64"/>
+    <w:lsdException w:name="Medium List 1 Accent 2" w:uiPriority="65"/>
+    <w:lsdException w:name="Medium List 2 Accent 2" w:uiPriority="66"/>
+    <w:lsdException w:name="Medium Grid 1 Accent 2" w:uiPriority="67"/>
+    <w:lsdException w:name="Medium Grid 2 Accent 2" w:uiPriority="68"/>
+    <w:lsdException w:name="Medium Grid 3 Accent 2" w:uiPriority="69"/>
+    <w:lsdException w:name="Dark List Accent 2" w:uiPriority="70"/>
+    <w:lsdException w:name="Colorful Shading Accent 2" w:uiPriority="71"/>
+    <w:lsdException w:name="Colorful List Accent 2" w:uiPriority="72"/>
+    <w:lsdException w:name="Colorful Grid Accent 2" w:uiPriority="73"/>
+    <w:lsdException w:name="Light Shading Accent 3" w:uiPriority="60"/>
+    <w:lsdException w:name="Light List Accent 3" w:uiPriority="61"/>
+    <w:lsdException w:name="Light Grid Accent 3" w:uiPriority="62"/>
+    <w:lsdException w:name="Medium Shading 1 Accent 3" w:uiPriority="63"/>
+    <w:lsdException w:name="Medium Shading 2 Accent 3" w:uiPriority="64"/>
+    <w:lsdException w:name="Medium List 1 Accent 3" w:uiPriority="65"/>
+    <w:lsdException w:name="Medium List 2 Accent 3" w:uiPriority="66"/>
+    <w:lsdException w:name="Medium Grid 1 Accent 3" w:uiPriority="67"/>
+    <w:lsdException w:name="Medium Grid 2 Accent 3" w:uiPriority="68"/>
+    <w:lsdException w:name="Medium Grid 3 Accent 3" w:uiPriority="69"/>
+    <w:lsdException w:name="Dark List Accent 3" w:uiPriority="70"/>
+    <w:lsdException w:name="Colorful Shading Accent 3" w:uiPriority="71"/>
+    <w:lsdException w:name="Colorful List Accent 3" w:uiPriority="72"/>
+    <w:lsdException w:name="Colorful Grid Accent 3" w:uiPriority="73"/>
+    <w:lsdException w:name="Light Shading Accent 4" w:uiPriority="60"/>
+    <w:lsdException w:name="Light List Accent 4" w:uiPriority="61"/>
+    <w:lsdException w:name="Light Grid Accent 4" w:uiPriority="62"/>
+    <w:lsdException w:name="Medium Shading 1 Accent 4" w:uiPriority="63"/>
+    <w:lsdException w:name="Medium Shading 2 Accent 4" w:uiPriority="64"/>
+    <w:lsdException w:name="Medium List 1 Accent 4" w:uiPriority="65"/>
+    <w:lsdException w:name="Medium List 2 Accent 4" w:uiPriority="66"/>
+    <w:lsdException w:name="Medium Grid 1 Accent 4" w:uiPriority="67"/>
+    <w:lsdException w:name="Medium Grid 2 Accent 4" w:uiPriority="68"/>
+    <w:lsdException w:name="Medium Grid 3 Accent 4" w:uiPriority="69"/>
+    <w:lsdException w:name="Dark List Accent 4" w:uiPriority="70"/>
+    <w:lsdException w:name="Colorful Shading Accent 4" w:uiPriority="71"/>
+    <w:lsdException w:name="Colorful List Accent 4" w:uiPriority="72"/>
+    <w:lsdException w:name="Colorful Grid Accent 4" w:uiPriority="73"/>
+    <w:lsdException w:name="Light Shading Accent 5" w:uiPriority="60"/>
+    <w:lsdException w:name="Light List Accent 5" w:uiPriority="61"/>
+    <w:lsdException w:name="Light Grid Accent 5" w:uiPriority="62"/>
+    <w:lsdException w:name="Medium Shading 1 Accent 5" w:uiPriority="63"/>
+    <w:lsdException w:name="Medium Shading 2 Accent 5" w:uiPriority="64"/>
+    <w:lsdException w:name="Medium List 1 Accent 5" w:uiPriority="65"/>
+    <w:lsdException w:name="Medium List 2 Accent 5" w:uiPriority="66"/>
+    <w:lsdException w:name="Medium Grid 1 Accent 5" w:uiPriority="67"/>
+    <w:lsdException w:name="Medium Grid 2 Accent 5" w:uiPriority="68"/>
+    <w:lsdException w:name="Medium Grid 3 Accent 5" w:uiPriority="69"/>
+    <w:lsdException w:name="Dark List Accent 5" w:uiPriority="70"/>
+    <w:lsdException w:name="Colorful Shading Accent 5" w:uiPriority="71"/>
+    <w:lsdException w:name="Colorful List Accent 5" w:uiPriority="72"/>
+    <w:lsdException w:name="Colorful Grid Accent 5" w:uiPriority="73"/>
+    <w:lsdException w:name="Light Shading Accent 6" w:uiPriority="60"/>
+    <w:lsdException w:name="Light List Accent 6" w:uiPriority="61"/>
+    <w:lsdException w:name="Light Grid Accent 6" w:uiPriority="62"/>
+    <w:lsdException w:name="Medium Shading 1 Accent 6" w:uiPriority="63"/>
+    <w:lsdException w:name="Medium Shading 2 Accent 6" w:uiPriority="64"/>
+    <w:lsdException w:name="Medium List 1 Accent 6" w:uiPriority="65"/>
+    <w:lsdException w:name="Medium List 2 Accent 6" w:uiPriority="66"/>
+    <w:lsdException w:name="Medium Grid 1 Accent 6" w:uiPriority="67"/>
+    <w:lsdException w:name="Medium Grid 2 Accent 6" w:uiPriority="68"/>
+    <w:lsdException w:name="Medium Grid 3 Accent 6" w:uiPriority="69"/>
+    <w:lsdException w:name="Dark List Accent 6" w:uiPriority="70"/>
+    <w:lsdException w:name="Colorful Shading Accent 6" w:uiPriority="71"/>
+    <w:lsdException w:name="Colorful List Accent 6" w:uiPriority="72"/>
+    <w:lsdException w:name="Colorful Grid Accent 6" w:uiPriority="73"/>
+    <w:lsdException w:name="Subtle Emphasis" w:uiPriority="19" w:qFormat="1"/>
+    <w:lsdException w:name="Intense Emphasis" w:uiPriority="21" w:qFormat="1"/>
+    <w:lsdException w:name="Subtle Reference" w:uiPriority="31" w:qFormat="1"/>
+    <w:lsdException w:name="Intense Reference" w:uiPriority="32" w:qFormat="1"/>
+    <w:lsdException w:name="Book Title" w:uiPriority="33" w:qFormat="1"/>
+    <w:lsdException w:name="Bibliography" w:semiHidden="1" w:uiPriority="37" w:unhideWhenUsed="1"/>
+    <w:lsdException w:name="TOC Heading" w:semiHidden="1" w:uiPriority="39" w:unhideWhenUsed="1" w:qFormat="1"/>
+    <w:lsdException w:name="Plain Table 1" w:uiPriority="41"/>
+    <w:lsdException w:name="Plain Table 2" w:uiPriority="42"/>
+    <w:lsdException w:name="Plain Table 3" w:uiPriority="43"/>
+    <w:lsdException w:name="Plain Table 4" w:uiPriority="44"/>
+    <w:lsdException w:name="Plain Table 5" w:uiPriority="45"/>
+    <w:lsdException w:name="Grid Table Light" w:uiPriority="40"/>
+    <w:lsdException w:name="Grid Table 1 Light" w:uiPriority="46"/>
+    <w:lsdException w:name="Grid Table 2" w:uiPriority="47"/>
+    <w:lsdException w:name="Grid Table 3" w:uiPriority="48"/>
+    <w:lsdException w:name="Grid Table 4" w:uiPriority="49"/>
+    <w:lsdException w:name="Grid Table 5 Dark" w:uiPriority="50"/>
+    <w:lsdException w:name="Grid Table 6 Colorful" w:uiPriority="51"/>
+    <w:lsdException w:name="Grid Table 7 Colorful" w:uiPriority="52"/>
+    <w:lsdException w:name="Grid Table 1 Light Accent 1" w:uiPriority="46"/>
+    <w:lsdException w:name="Grid Table 2 Accent 1" w:uiPriority="47"/>
+    <w:lsdException w:name="Grid Table 3 Accent 1" w:uiPriority="48"/>
+    <w:lsdException w:name="Grid Table 4 Accent 1" w:uiPriority="49"/>
+    <w:lsdException w:name="Grid Table 5 Dark Accent 1" w:uiPriority="50"/>
+    <w:lsdException w:name="Grid Table 6 Colorful Accent 1" w:uiPriority="51"/>
+    <w:lsdException w:name="Grid Table 7 Colorful Accent 1" w:uiPriority="52"/>
+    <w:lsdException w:name="Grid Table 1 Light Accent 2" w:uiPriority="46"/>
+    <w:lsdException w:name="Grid Table 2 Accent 2" w:uiPriority="47"/>
+    <w:lsdException w:name="Grid Table 3 Accent 2" w:uiPriority="48"/>
+    <w:lsdException w:name="Grid Table 4 Accent 2" w:uiPriority="49"/>
+    <w:lsdException w:name="Grid Table 5 Dark Accent 2" w:uiPriority="50"/>
+    <w:lsdException w:name="Grid Table 6 Colorful Accent 2" w:uiPriority="51"/>
+    <w:lsdException w:name="Grid Table 7 Colorful Accent 2" w:uiPriority="52"/>
+    <w:lsdException w:name="Grid Table 1 Light Accent 3" w:uiPriority="46"/>
+    <w:lsdException w:name="Grid Table 2 Accent 3" w:uiPriority="47"/>
+    <w:lsdException w:name="Grid Table 3 Accent 3" w:uiPriority="48"/>
+    <w:lsdException w:name="Grid Table 4 Accent 3" w:uiPriority="49"/>
+    <w:lsdException w:name="Grid Table 5 Dark Accent 3" w:uiPriority="50"/>
+    <w:lsdException w:name="Grid Table 6 Colorful Accent 3" w:uiPriority="51"/>
+    <w:lsdException w:name="Grid Table 7 Colorful Accent 3" w:uiPriority="52"/>
+    <w:lsdException w:name="Grid Table 1 Light Accent 4" w:uiPriority="46"/>
+    <w:lsdException w:name="Grid Table 2 Accent 4" w:uiPriority="47"/>
+    <w:lsdException w:name="Grid Table 3 Accent 4" w:uiPriority="48"/>
+    <w:lsdException w:name="Grid Table 4 Accent 4" w:uiPriority="49"/>
+    <w:lsdException w:name="Grid Table 5 Dark Accent 4" w:uiPriority="50"/>
+    <w:lsdException w:name="Grid Table 6 Colorful Accent 4" w:uiPriority="51"/>
+    <w:lsdException w:name="Grid Table 7 Colorful Accent 4" w:uiPriority="52"/>
+    <w:lsdException w:name="Grid Table 1 Light Accent 5" w:uiPriority="46"/>
+    <w:lsdException w:name="Grid Table 2 Accent 5" w:uiPriority="47"/>
+    <w:lsdException w:name="Grid Table 3 Accent 5" w:uiPriority="48"/>
+    <w:lsdException w:name="Grid Table 4 Accent 5" w:uiPriority="49"/>
+    <w:lsdException w:name="Grid Table 5 Dark Accent 5" w:uiPriority="50"/>
+    <w:lsdException w:name="Grid Table 6 Colorful Accent 5" w:uiPriority="51"/>
+    <w:lsdException w:name="Grid Table 7 Colorful Accent 5" w:uiPriority="52"/>
+    <w:lsdException w:name="Grid Table 1 Light Accent 6" w:uiPriority="46"/>
+    <w:lsdException w:name="Grid Table 2 Accent 6" w:uiPriority="47"/>
+    <w:lsdException w:name="Grid Table 3 Accent 6" w:uiPriority="48"/>
+    <w:lsdException w:name="Grid Table 4 Accent 6" w:uiPriority="49"/>
+    <w:lsdException w:name="Grid Table 5 Dark Accent 6" w:uiPriority="50"/>
+    <w:lsdException w:name="Grid Table 6 Colorful Accent 6" w:uiPriority="51"/>
+    <w:lsdException w:name="Grid Table 7 Colorful Accent 6" w:uiPriority="52"/>
+    <w:lsdException w:name="List Table 1 Light" w:uiPriority="46"/>
+    <w:lsdException w:name="List Table 2" w:uiPriority="47"/>
+    <w:lsdException w:name="List Table 3" w:uiPriority="48"/>
+    <w:lsdException w:name="List Table 4" w:uiPriority="49"/>
+    <w:lsdException w:name="List Table 5 Dark" w:uiPriority="50"/>
+    <w:lsdException w:name="List Table 6 Colorful" w:uiPriority="51"/>
+    <w:lsdException w:name="List Table 7 Colorful" w:uiPriority="52"/>
+    <w:lsdException w:name="List Table 1 Light Accent 1" w:uiPriority="46"/>
+    <w:lsdException w:name="List Table 2 Accent 1" w:uiPriority="47"/>
+    <w:lsdException w:name="List Table 3 Accent 1" w:uiPriority="48"/>
+    <w:lsdException w:name="List Table 4 Accent 1" w:uiPriority="49"/>
+    <w:lsdException w:name="List Table 5 Dark Accent 1" w:uiPriority="50"/>
+    <w:lsdException w:name="List Table 6 Colorful Accent 1" w:uiPriority="51"/>
+    <w:lsdException w:name="List Table 7 Colorful Accent 1" w:uiPriority="52"/>
+    <w:lsdException w:name="List Table 1 Light Accent 2" w:uiPriority="46"/>
+    <w:lsdException w:name="List Table 2 Accent 2" w:uiPriority="47"/>
+    <w:lsdException w:name="List Table 3 Accent 2" w:uiPriority="48"/>
+    <w:lsdException w:name="List Table 4 Accent 2" w:uiPriority="49"/>
+    <w:lsdException w:name="List Table 5 Dark Accent 2" w:uiPriority="50"/>
+    <w:lsdException w:name="List Table 6 Colorful Accent 2" w:uiPriority="51"/>
+    <w:lsdException w:name="List Table 7 Colorful Accent 2" w:uiPriority="52"/>
+    <w:lsdException w:name="List Table 1 Light Accent 3" w:uiPriority="46"/>
+    <w:lsdException w:name="List Table 2 Accent 3" w:uiPriority="47"/>
+    <w:lsdException w:name="List Table 3 Accent 3" w:uiPriority="48"/>
+    <w:lsdException w:name="List Table 4 Accent 3" w:uiPriority="49"/>
+    <w:lsdException w:name="List Table 5 Dark Accent 3" w:uiPriority="50"/>
+    <w:lsdException w:name="List Table 6 Colorful Accent 3" w:uiPriority="51"/>
+    <w:lsdException w:name="List Table 7 Colorful Accent 3" w:uiPriority="52"/>
+    <w:lsdException w:name="List Table 1 Light Accent 4" w:uiPriority="46"/>
+    <w:lsdException w:name="List Table 2 Accent 4" w:uiPriority="47"/>
+    <w:lsdException w:name="List Table 3 Accent 4" w:uiPriority="48"/>
+    <w:lsdException w:name="List Table 4 Accent 4" w:uiPriority="49"/>
+    <w:lsdException w:name="List Table 5 Dark Accent 4" w:uiPriority="50"/>
+    <w:lsdException w:name="List Table 6 Colorful Accent 4" w:uiPriority="51"/>
+    <w:lsdException w:name="List Table 7 Colorful Accent 4" w:uiPriority="52"/>
+    <w:lsdException w:name="List Table 1 Light Accent 5" w:uiPriority="46"/>
+    <w:lsdException w:name="List Table 2 Accent 5" w:uiPriority="47"/>
+    <w:lsdException w:name="List Table 3 Accent 5" w:uiPriority="48"/>
+    <w:lsdException w:name="List Table 4 Accent 5" w:uiPriority="49"/>
+    <w:lsdException w:name="List Table 5 Dark Accent 5" w:uiPriority="50"/>
+    <w:lsdException w:name="List Table 6 Colorful Accent 5" w:uiPriority="51"/>
+    <w:lsdException w:name="List Table 7 Colorful Accent 5" w:uiPriority="52"/>
+    <w:lsdException w:name="List Table 1 Light Accent 6" w:uiPriority="46"/>
+    <w:lsdException w:name="List Table 2 Accent 6" w:uiPriority="47"/>
+    <w:lsdException w:name="List Table 3 Accent 6" w:uiPriority="48"/>
+    <w:lsdException w:name="List Table 4 Accent 6" w:uiPriority="49"/>
+    <w:lsdException w:name="List Table 5 Dark Accent 6" w:uiPriority="50"/>
+    <w:lsdException w:name="List Table 6 Colorful Accent 6" w:uiPriority="51"/>
+    <w:lsdException w:name="List Table 7 Colorful Accent 6" w:uiPriority="52"/>
+    <w:lsdException w:name="Mention" w:semiHidden="1" w:unhideWhenUsed="1"/>
+    <w:lsdException w:name="Smart Hyperlink" w:semiHidden="1" w:unhideWhenUsed="1"/>
+    <w:lsdException w:name="Hashtag" w:semiHidden="1" w:unhideWhenUsed="1"/>
+    <w:lsdException w:name="Unresolved Mention" w:semiHidden="1" w:unhideWhenUsed="1"/>
+  </w:latentStyles>
+  <w:style w:type="paragraph" w:default="1" w:styleId="Normal">
+    <w:name w:val="Normal"/>
+    <w:qFormat/>
+  </w:style>
+  <w:style w:type="character" w:default="1" w:styleId="DefaultParagraphFont">
+    <w:name w:val="Default Paragraph Font"/>
+    <w:uiPriority w:val="1"/>
+    <w:semiHidden/>
+    <w:unhideWhenUsed/>
+  </w:style>
+  <w:style w:type="table" w:default="1" w:styleId="TableNormal">
+    <w:name w:val="Normal Table"/>
+    <w:uiPriority w:val="99"/>
+    <w:semiHidden/>
+    <w:unhideWhenUsed/>
+    <w:tblPr>
+      <w:tblInd w:w="0" w:type="dxa"/>
+      <w:tblCellMar>
+        <w:top w:w="0" w:type="dxa"/>
+        <w:left w:w="108" w:type="dxa"/>
+        <w:bottom w:w="0" w:type="dxa"/>
+        <w:right w:w="108" w:type="dxa"/>
+      </w:tblCellMar>
+    </w:tblPr>
+  </w:style>
+  <w:style w:type="numbering" w:default="1" w:styleId="NoList">
+    <w:name w:val="No List"/>
+    <w:uiPriority w:val="99"/>
+    <w:semiHidden/>
+    <w:unhideWhenUsed/>
+  </w:style>
+</w:styles>
+</file>
+
+<file path=word/glossary/webSettings.xml><?xml version="1.0" encoding="utf-8"?>
+<w:webSettings xmlns:mc="http://schemas.openxmlformats.org/markup-compatibility/2006" xmlns:r="http://schemas.openxmlformats.org/officeDocument/2006/relationships" xmlns:w="http://schemas.openxmlformats.org/wordprocessingml/2006/main" xmlns:w14="http://schemas.microsoft.com/office/word/2010/wordml" xmlns:w15="http://schemas.microsoft.com/office/word/2012/wordml" xmlns:w16cid="http://schemas.microsoft.com/office/word/2016/wordml/cid" xmlns:w16se="http://schemas.microsoft.com/office/word/2015/wordml/symex" mc:Ignorable="w14 w15 w16se w16cid"/>
 </file>
 
 <file path=word/theme/theme1.xml><?xml version="1.0" encoding="utf-8"?>

</xml_diff>